<commit_message>
Update - Gear document
</commit_message>
<xml_diff>
--- a/Documents/Gear Slection/Spur-Gear Selection.docx
+++ b/Documents/Gear Slection/Spur-Gear Selection.docx
@@ -90,7 +90,7 @@
           <w:szCs w:val="28"/>
         </w:rPr>
         <w:drawing>
-          <wp:inline distT="0" distB="0" distL="0" distR="0" wp14:anchorId="07D01947" wp14:editId="5E642BDB">
+          <wp:inline distT="0" distB="0" distL="0" distR="0" wp14:anchorId="07D01947" wp14:editId="6D34D598">
             <wp:extent cx="6604000" cy="3606800"/>
             <wp:effectExtent l="0" t="0" r="0" b="0"/>
             <wp:docPr id="1769326025" name="Picture 1"/>
@@ -147,7 +147,7 @@
         <w:spacing w:line="360" w:lineRule="auto"/>
         <w:jc w:val="center"/>
         <w:rPr>
-          <w:rFonts w:ascii="Times New Roman" w:hAnsi="Times New Roman" w:cs="Times New Roman" w:hint="eastAsia"/>
+          <w:rFonts w:ascii="Times New Roman" w:hAnsi="Times New Roman" w:cs="Times New Roman"/>
           <w:b/>
           <w:bCs/>
           <w:sz w:val="24"/>
@@ -4472,25 +4472,7 @@
           <w:sz w:val="24"/>
           <w:szCs w:val="24"/>
         </w:rPr>
-        <w:t xml:space="preserve">A gearset (GEAKB2.0-15-20-A-12N) provided by a Japanese company, MiSUMi, fit our need. Here </w:t>
-      </w:r>
-      <w:proofErr w:type="gramStart"/>
-      <w:r>
-        <w:rPr>
-          <w:rFonts w:ascii="Times New Roman" w:hAnsi="Times New Roman" w:cs="Times New Roman" w:hint="eastAsia"/>
-          <w:sz w:val="24"/>
-          <w:szCs w:val="24"/>
-        </w:rPr>
-        <w:t>is</w:t>
-      </w:r>
-      <w:proofErr w:type="gramEnd"/>
-      <w:r>
-        <w:rPr>
-          <w:rFonts w:ascii="Times New Roman" w:hAnsi="Times New Roman" w:cs="Times New Roman" w:hint="eastAsia"/>
-          <w:sz w:val="24"/>
-          <w:szCs w:val="24"/>
-        </w:rPr>
-        <w:t xml:space="preserve"> all </w:t>
+        <w:t xml:space="preserve">A gearset (GEAKB2.0-15-20-A-12N) provided by a Japanese company, MiSUMi, fit our need. Here is all </w:t>
       </w:r>
       <w:r>
         <w:rPr>
@@ -5025,7 +5007,7 @@
       <w:pPr>
         <w:jc w:val="center"/>
         <w:rPr>
-          <w:rFonts w:ascii="Times New Roman" w:hAnsi="Times New Roman" w:cs="Times New Roman" w:hint="eastAsia"/>
+          <w:rFonts w:ascii="Times New Roman" w:hAnsi="Times New Roman" w:cs="Times New Roman"/>
           <w:sz w:val="24"/>
           <w:szCs w:val="24"/>
         </w:rPr>
@@ -5054,7 +5036,15 @@
           <w:sz w:val="24"/>
           <w:szCs w:val="24"/>
         </w:rPr>
-        <w:t>key slot</w:t>
+        <w:t>key</w:t>
+      </w:r>
+      <w:r>
+        <w:rPr>
+          <w:rFonts w:ascii="Times New Roman" w:hAnsi="Times New Roman" w:cs="Times New Roman" w:hint="eastAsia"/>
+          <w:sz w:val="24"/>
+          <w:szCs w:val="24"/>
+        </w:rPr>
+        <w:t>way</w:t>
       </w:r>
       <w:r>
         <w:rPr>
@@ -5067,6 +5057,119 @@
     </w:p>
     <w:p>
       <w:pPr>
+        <w:jc w:val="center"/>
+        <w:rPr>
+          <w:rFonts w:ascii="Times New Roman" w:hAnsi="Times New Roman" w:cs="Times New Roman"/>
+          <w:sz w:val="24"/>
+          <w:szCs w:val="24"/>
+        </w:rPr>
+      </w:pPr>
+      <w:r>
+        <w:rPr>
+          <w:rFonts w:ascii="Times New Roman" w:hAnsi="Times New Roman" w:cs="Times New Roman"/>
+          <w:noProof/>
+          <w:sz w:val="24"/>
+          <w:szCs w:val="24"/>
+        </w:rPr>
+        <w:drawing>
+          <wp:inline distT="0" distB="0" distL="0" distR="0" wp14:anchorId="6E217185" wp14:editId="06434835">
+            <wp:extent cx="3718560" cy="4732020"/>
+            <wp:effectExtent l="0" t="0" r="0" b="0"/>
+            <wp:docPr id="270919618" name="Picture 1" descr="A screenshot of a computer&#10;&#10;Description automatically generated"/>
+            <wp:cNvGraphicFramePr>
+              <a:graphicFrameLocks xmlns:a="http://schemas.openxmlformats.org/drawingml/2006/main" noChangeAspect="1"/>
+            </wp:cNvGraphicFramePr>
+            <a:graphic xmlns:a="http://schemas.openxmlformats.org/drawingml/2006/main">
+              <a:graphicData uri="http://schemas.openxmlformats.org/drawingml/2006/picture">
+                <pic:pic xmlns:pic="http://schemas.openxmlformats.org/drawingml/2006/picture">
+                  <pic:nvPicPr>
+                    <pic:cNvPr id="270919618" name="Picture 1" descr="A screenshot of a computer&#10;&#10;Description automatically generated"/>
+                    <pic:cNvPicPr/>
+                  </pic:nvPicPr>
+                  <pic:blipFill rotWithShape="1">
+                    <a:blip r:embed="rId10">
+                      <a:extLst>
+                        <a:ext uri="{28A0092B-C50C-407E-A947-70E740481C1C}">
+                          <a14:useLocalDpi xmlns:a14="http://schemas.microsoft.com/office/drawing/2010/main" val="0"/>
+                        </a:ext>
+                      </a:extLst>
+                    </a:blip>
+                    <a:srcRect l="8711" t="28939" r="2722" b="7106"/>
+                    <a:stretch/>
+                  </pic:blipFill>
+                  <pic:spPr bwMode="auto">
+                    <a:xfrm>
+                      <a:off x="0" y="0"/>
+                      <a:ext cx="3718883" cy="4732430"/>
+                    </a:xfrm>
+                    <a:prstGeom prst="rect">
+                      <a:avLst/>
+                    </a:prstGeom>
+                    <a:ln>
+                      <a:noFill/>
+                    </a:ln>
+                    <a:extLst>
+                      <a:ext uri="{53640926-AAD7-44D8-BBD7-CCE9431645EC}">
+                        <a14:shadowObscured xmlns:a14="http://schemas.microsoft.com/office/drawing/2010/main"/>
+                      </a:ext>
+                    </a:extLst>
+                  </pic:spPr>
+                </pic:pic>
+              </a:graphicData>
+            </a:graphic>
+          </wp:inline>
+        </w:drawing>
+      </w:r>
+    </w:p>
+    <w:p>
+      <w:pPr>
+        <w:jc w:val="center"/>
+        <w:rPr>
+          <w:rFonts w:ascii="Times New Roman" w:hAnsi="Times New Roman" w:cs="Times New Roman" w:hint="eastAsia"/>
+          <w:sz w:val="24"/>
+          <w:szCs w:val="24"/>
+        </w:rPr>
+      </w:pPr>
+      <w:r>
+        <w:rPr>
+          <w:rFonts w:ascii="Times New Roman" w:hAnsi="Times New Roman" w:cs="Times New Roman" w:hint="eastAsia"/>
+          <w:b/>
+          <w:bCs/>
+          <w:sz w:val="24"/>
+          <w:szCs w:val="24"/>
+        </w:rPr>
+        <w:t>Figure 2.5.</w:t>
+      </w:r>
+      <w:r>
+        <w:rPr>
+          <w:rFonts w:ascii="Times New Roman" w:hAnsi="Times New Roman" w:cs="Times New Roman" w:hint="eastAsia"/>
+          <w:b/>
+          <w:bCs/>
+          <w:sz w:val="24"/>
+          <w:szCs w:val="24"/>
+        </w:rPr>
+        <w:t>2</w:t>
+      </w:r>
+      <w:r>
+        <w:rPr>
+          <w:rFonts w:ascii="Times New Roman" w:hAnsi="Times New Roman" w:cs="Times New Roman" w:hint="eastAsia"/>
+          <w:sz w:val="24"/>
+          <w:szCs w:val="24"/>
+        </w:rPr>
+        <w:t xml:space="preserve"> </w:t>
+      </w:r>
+      <w:r>
+        <w:rPr>
+          <w:rFonts w:ascii="Times New Roman" w:hAnsi="Times New Roman" w:cs="Times New Roman" w:hint="eastAsia"/>
+          <w:sz w:val="24"/>
+          <w:szCs w:val="24"/>
+        </w:rPr>
+        <w:t>Other information about the gear.</w:t>
+      </w:r>
+    </w:p>
+    <w:p>
+      <w:pPr>
+        <w:jc w:val="center"/>
         <w:rPr>
           <w:rFonts w:ascii="Times New Roman" w:hAnsi="Times New Roman" w:cs="Times New Roman" w:hint="eastAsia"/>
           <w:sz w:val="24"/>
@@ -5501,6 +5604,7 @@
           <w:sz w:val="24"/>
           <w:szCs w:val="24"/>
         </w:rPr>
+        <w:lastRenderedPageBreak/>
         <w:drawing>
           <wp:inline distT="0" distB="0" distL="0" distR="0" wp14:anchorId="47CAA4BA" wp14:editId="2251CB52">
             <wp:extent cx="3931200" cy="3034800"/>
@@ -5517,7 +5621,7 @@
                     <pic:cNvPicPr/>
                   </pic:nvPicPr>
                   <pic:blipFill>
-                    <a:blip r:embed="rId10">
+                    <a:blip r:embed="rId11">
                       <a:extLst>
                         <a:ext uri="{28A0092B-C50C-407E-A947-70E740481C1C}">
                           <a14:useLocalDpi xmlns:a14="http://schemas.microsoft.com/office/drawing/2010/main" val="0"/>
@@ -5995,7 +6099,7 @@
   <w:style w:type="paragraph" w:default="1" w:styleId="Normal">
     <w:name w:val="Normal"/>
     <w:qFormat/>
-    <w:rsid w:val="007428EF"/>
+    <w:rsid w:val="001B4329"/>
     <w:pPr>
       <w:widowControl w:val="0"/>
       <w:jc w:val="both"/>

</xml_diff>

<commit_message>
Update gear selection document - Force applied to a single blade is assigned to 50N
</commit_message>
<xml_diff>
--- a/Documents/Gear Slection/Spur-Gear Selection.docx
+++ b/Documents/Gear Slection/Spur-Gear Selection.docx
@@ -90,7 +90,7 @@
           <w:szCs w:val="28"/>
         </w:rPr>
         <w:drawing>
-          <wp:inline distT="0" distB="0" distL="0" distR="0" wp14:anchorId="07D01947" wp14:editId="5DA5AD85">
+          <wp:inline distT="0" distB="0" distL="0" distR="0" wp14:anchorId="07D01947" wp14:editId="69D57B05">
             <wp:extent cx="6604000" cy="3606800"/>
             <wp:effectExtent l="0" t="0" r="0" b="0"/>
             <wp:docPr id="1769326025" name="Picture 1"/>
@@ -596,7 +596,15 @@
             <w:sz w:val="24"/>
             <w:szCs w:val="24"/>
           </w:rPr>
-          <m:t>100N</m:t>
+          <m:t>50</m:t>
+        </m:r>
+        <m:r>
+          <w:rPr>
+            <w:rFonts w:ascii="Cambria Math" w:hAnsi="Cambria Math" w:cs="Times New Roman"/>
+            <w:sz w:val="24"/>
+            <w:szCs w:val="24"/>
+          </w:rPr>
+          <m:t>N</m:t>
         </m:r>
       </m:oMath>
       <w:r>
@@ -796,23 +804,7 @@
             <w:sz w:val="24"/>
             <w:szCs w:val="24"/>
           </w:rPr>
-          <m:t>=</m:t>
-        </m:r>
-        <m:r>
-          <w:rPr>
-            <w:rFonts w:ascii="Cambria Math" w:hAnsi="Cambria Math" w:cs="Times New Roman"/>
-            <w:sz w:val="24"/>
-            <w:szCs w:val="24"/>
-          </w:rPr>
-          <m:t>1.570796</m:t>
-        </m:r>
-        <m:r>
-          <w:rPr>
-            <w:rFonts w:ascii="Cambria Math" w:hAnsi="Cambria Math" w:cs="Times New Roman"/>
-            <w:sz w:val="24"/>
-            <w:szCs w:val="24"/>
-          </w:rPr>
-          <m:t xml:space="preserve"> rads/sec</m:t>
+          <m:t>=1.570796 rads/sec</m:t>
         </m:r>
       </m:oMath>
       <w:r>
@@ -856,7 +848,15 @@
             <w:sz w:val="24"/>
             <w:szCs w:val="24"/>
           </w:rPr>
-          <m:t>78.539816 W</m:t>
+          <m:t>19.634954</m:t>
+        </m:r>
+        <m:r>
+          <w:rPr>
+            <w:rFonts w:ascii="Cambria Math" w:hAnsi="Cambria Math" w:cs="Times New Roman"/>
+            <w:sz w:val="24"/>
+            <w:szCs w:val="24"/>
+          </w:rPr>
+          <m:t xml:space="preserve"> W</m:t>
         </m:r>
       </m:oMath>
       <w:r>
@@ -918,7 +918,15 @@
             <w:sz w:val="24"/>
             <w:szCs w:val="24"/>
           </w:rPr>
-          <m:t>80.142670 W</m:t>
+          <m:t>20.035667</m:t>
+        </m:r>
+        <m:r>
+          <w:rPr>
+            <w:rFonts w:ascii="Cambria Math" w:hAnsi="Cambria Math" w:cs="Times New Roman"/>
+            <w:sz w:val="24"/>
+            <w:szCs w:val="24"/>
+          </w:rPr>
+          <m:t xml:space="preserve"> W</m:t>
         </m:r>
       </m:oMath>
       <w:r>
@@ -1040,7 +1048,7 @@
                   <w:sz w:val="24"/>
                   <w:szCs w:val="24"/>
                 </w:rPr>
-                <m:t>lw=</m:t>
+                <m:t xml:space="preserve">lw= </m:t>
               </m:r>
               <m:r>
                 <w:rPr>
@@ -1048,7 +1056,7 @@
                   <w:sz w:val="24"/>
                   <w:szCs w:val="24"/>
                 </w:rPr>
-                <m:t>39.269908</m:t>
+                <m:t>19.634954</m:t>
               </m:r>
               <m:r>
                 <w:rPr>
@@ -1056,7 +1064,7 @@
                   <w:sz w:val="24"/>
                   <w:szCs w:val="24"/>
                 </w:rPr>
-                <m:t xml:space="preserve"> W </m:t>
+                <m:t xml:space="preserve">W </m:t>
               </m:r>
             </m:e>
           </m:eqArr>
@@ -1197,7 +1205,7 @@
                   <w:sz w:val="24"/>
                   <w:szCs w:val="24"/>
                 </w:rPr>
-                <m:t>40.071335</m:t>
+                <m:t>20.035667</m:t>
               </m:r>
               <m:r>
                 <w:rPr>
@@ -3370,7 +3378,7 @@
           <w:sz w:val="24"/>
           <w:szCs w:val="24"/>
         </w:rPr>
-        <w:t xml:space="preserve">Since we set the spur-gear ratio is 1, therefore, the teeth number of the gear should be the </w:t>
+        <w:t xml:space="preserve">Since we set the spur-gear ratio is 1, the teeth number of the gear should be the </w:t>
       </w:r>
       <w:r>
         <w:rPr>
@@ -3992,23 +4000,7 @@
                   <w:sz w:val="24"/>
                   <w:szCs w:val="24"/>
                 </w:rPr>
-                <m:t>(</m:t>
-              </m:r>
-              <m:r>
-                <w:rPr>
-                  <w:rFonts w:ascii="Cambria Math" w:hAnsi="Cambria Math" w:cs="Times New Roman"/>
-                  <w:sz w:val="24"/>
-                  <w:szCs w:val="24"/>
-                </w:rPr>
-                <m:t>1.570796</m:t>
-              </m:r>
-              <m:r>
-                <w:rPr>
-                  <w:rFonts w:ascii="Cambria Math" w:hAnsi="Cambria Math" w:cs="Times New Roman"/>
-                  <w:sz w:val="24"/>
-                  <w:szCs w:val="24"/>
-                </w:rPr>
-                <m:t>)</m:t>
+                <m:t>(1.570796)</m:t>
               </m:r>
             </m:num>
             <m:den>
@@ -4028,23 +4020,7 @@
               <w:sz w:val="24"/>
               <w:szCs w:val="24"/>
             </w:rPr>
-            <m:t>=</m:t>
-          </m:r>
-          <m:r>
-            <w:rPr>
-              <w:rFonts w:ascii="Cambria Math" w:hAnsi="Cambria Math" w:cs="Times New Roman"/>
-              <w:sz w:val="24"/>
-              <w:szCs w:val="24"/>
-            </w:rPr>
-            <m:t>0.148044</m:t>
-          </m:r>
-          <m:r>
-            <w:rPr>
-              <w:rFonts w:ascii="Cambria Math" w:hAnsi="Cambria Math" w:cs="Times New Roman"/>
-              <w:sz w:val="24"/>
-              <w:szCs w:val="24"/>
-            </w:rPr>
-            <m:t xml:space="preserve"> m/sec</m:t>
+            <m:t>=0.148044 m/sec</m:t>
           </m:r>
         </m:oMath>
       </m:oMathPara>
@@ -4260,7 +4236,7 @@
                   <w:sz w:val="24"/>
                   <w:szCs w:val="24"/>
                 </w:rPr>
-                <m:t>40.071335</m:t>
+                <m:t>20.035667</m:t>
               </m:r>
             </m:num>
             <m:den>
@@ -4270,7 +4246,7 @@
                   <w:sz w:val="24"/>
                   <w:szCs w:val="24"/>
                 </w:rPr>
-                <m:t>0.296088</m:t>
+                <m:t>0.148044</m:t>
               </m:r>
             </m:den>
           </m:f>
@@ -4280,7 +4256,23 @@
               <w:sz w:val="24"/>
               <w:szCs w:val="24"/>
             </w:rPr>
-            <m:t>=270.671672 N</m:t>
+            <m:t>=</m:t>
+          </m:r>
+          <m:r>
+            <w:rPr>
+              <w:rFonts w:ascii="Cambria Math" w:hAnsi="Cambria Math" w:cs="Times New Roman"/>
+              <w:sz w:val="24"/>
+              <w:szCs w:val="24"/>
+            </w:rPr>
+            <m:t>135.335836</m:t>
+          </m:r>
+          <m:r>
+            <w:rPr>
+              <w:rFonts w:ascii="Cambria Math" w:hAnsi="Cambria Math" w:cs="Times New Roman"/>
+              <w:sz w:val="24"/>
+              <w:szCs w:val="24"/>
+            </w:rPr>
+            <m:t xml:space="preserve"> N</m:t>
           </m:r>
         </m:oMath>
       </m:oMathPara>
@@ -4450,7 +4442,23 @@
               <w:sz w:val="24"/>
               <w:szCs w:val="24"/>
             </w:rPr>
-            <m:t>=270.671672(</m:t>
+            <m:t>=</m:t>
+          </m:r>
+          <m:r>
+            <w:rPr>
+              <w:rFonts w:ascii="Cambria Math" w:hAnsi="Cambria Math" w:cs="Times New Roman"/>
+              <w:sz w:val="24"/>
+              <w:szCs w:val="24"/>
+            </w:rPr>
+            <m:t>135.335836</m:t>
+          </m:r>
+          <m:r>
+            <w:rPr>
+              <w:rFonts w:ascii="Cambria Math" w:hAnsi="Cambria Math" w:cs="Times New Roman"/>
+              <w:sz w:val="24"/>
+              <w:szCs w:val="24"/>
+            </w:rPr>
+            <m:t>(</m:t>
           </m:r>
           <m:f>
             <m:fPr>
@@ -4464,14 +4472,38 @@
               </m:ctrlPr>
             </m:fPr>
             <m:num>
-              <m:r>
-                <w:rPr>
-                  <w:rFonts w:ascii="Cambria Math" w:hAnsi="Cambria Math" w:cs="Times New Roman"/>
-                  <w:sz w:val="24"/>
-                  <w:szCs w:val="24"/>
-                </w:rPr>
-                <m:t>30/1000</m:t>
-              </m:r>
+              <m:f>
+                <m:fPr>
+                  <m:ctrlPr>
+                    <w:rPr>
+                      <w:rFonts w:ascii="Cambria Math" w:hAnsi="Cambria Math" w:cs="Times New Roman"/>
+                      <w:i/>
+                      <w:sz w:val="24"/>
+                      <w:szCs w:val="24"/>
+                    </w:rPr>
+                  </m:ctrlPr>
+                </m:fPr>
+                <m:num>
+                  <m:r>
+                    <w:rPr>
+                      <w:rFonts w:ascii="Cambria Math" w:hAnsi="Cambria Math" w:cs="Times New Roman"/>
+                      <w:sz w:val="24"/>
+                      <w:szCs w:val="24"/>
+                    </w:rPr>
+                    <m:t>30</m:t>
+                  </m:r>
+                </m:num>
+                <m:den>
+                  <m:r>
+                    <w:rPr>
+                      <w:rFonts w:ascii="Cambria Math" w:hAnsi="Cambria Math" w:cs="Times New Roman"/>
+                      <w:sz w:val="24"/>
+                      <w:szCs w:val="24"/>
+                    </w:rPr>
+                    <m:t>1000</m:t>
+                  </m:r>
+                </m:den>
+              </m:f>
             </m:num>
             <m:den>
               <m:r>
@@ -4490,7 +4522,31 @@
               <w:sz w:val="24"/>
               <w:szCs w:val="24"/>
             </w:rPr>
-            <m:t>)=4.060075 N</m:t>
+            <m:t>)=</m:t>
+          </m:r>
+          <m:r>
+            <w:rPr>
+              <w:rFonts w:ascii="Cambria Math" w:hAnsi="Cambria Math" w:cs="Times New Roman"/>
+              <w:sz w:val="24"/>
+              <w:szCs w:val="24"/>
+            </w:rPr>
+            <m:t>2.030375</m:t>
+          </m:r>
+          <m:r>
+            <w:rPr>
+              <w:rFonts w:ascii="Cambria Math" w:hAnsi="Cambria Math" w:cs="Times New Roman"/>
+              <w:sz w:val="24"/>
+              <w:szCs w:val="24"/>
+            </w:rPr>
+            <m:t xml:space="preserve"> N</m:t>
+          </m:r>
+          <m:r>
+            <w:rPr>
+              <w:rFonts w:ascii="Cambria Math" w:hAnsi="Cambria Math" w:cs="Times New Roman"/>
+              <w:sz w:val="24"/>
+              <w:szCs w:val="24"/>
+            </w:rPr>
+            <m:t>m</m:t>
           </m:r>
         </m:oMath>
       </m:oMathPara>
@@ -4568,7 +4624,25 @@
           <w:sz w:val="24"/>
           <w:szCs w:val="24"/>
         </w:rPr>
-        <w:t xml:space="preserve">, fit our need. Here is all </w:t>
+        <w:t xml:space="preserve">, fit our need. Here </w:t>
+      </w:r>
+      <w:proofErr w:type="gramStart"/>
+      <w:r>
+        <w:rPr>
+          <w:rFonts w:ascii="Times New Roman" w:hAnsi="Times New Roman" w:cs="Times New Roman" w:hint="eastAsia"/>
+          <w:sz w:val="24"/>
+          <w:szCs w:val="24"/>
+        </w:rPr>
+        <w:t>is</w:t>
+      </w:r>
+      <w:proofErr w:type="gramEnd"/>
+      <w:r>
+        <w:rPr>
+          <w:rFonts w:ascii="Times New Roman" w:hAnsi="Times New Roman" w:cs="Times New Roman" w:hint="eastAsia"/>
+          <w:sz w:val="24"/>
+          <w:szCs w:val="24"/>
+        </w:rPr>
+        <w:t xml:space="preserve"> all </w:t>
       </w:r>
       <w:r>
         <w:rPr>
@@ -5608,7 +5682,47 @@
               <w:sz w:val="24"/>
               <w:szCs w:val="24"/>
             </w:rPr>
-            <m:t>=4.060075 N&lt;</m:t>
+            <m:t>=2.030375</m:t>
+          </m:r>
+          <m:r>
+            <w:rPr>
+              <w:rFonts w:ascii="Cambria Math" w:hAnsi="Cambria Math" w:cs="Times New Roman"/>
+              <w:sz w:val="24"/>
+              <w:szCs w:val="24"/>
+            </w:rPr>
+            <m:t xml:space="preserve"> N</m:t>
+          </m:r>
+          <m:r>
+            <w:rPr>
+              <w:rFonts w:ascii="Cambria Math" w:hAnsi="Cambria Math" w:cs="Times New Roman"/>
+              <w:sz w:val="24"/>
+              <w:szCs w:val="24"/>
+            </w:rPr>
+            <m:t>m</m:t>
+          </m:r>
+          <m:r>
+            <w:rPr>
+              <w:rFonts w:ascii="Cambria Math" w:hAnsi="Cambria Math" w:cs="Times New Roman"/>
+              <w:sz w:val="24"/>
+              <w:szCs w:val="24"/>
+            </w:rPr>
+            <m:t>&lt;</m:t>
+          </m:r>
+          <m:r>
+            <w:rPr>
+              <w:rFonts w:ascii="Cambria Math" w:hAnsi="Cambria Math" w:cs="Times New Roman"/>
+              <w:sz w:val="24"/>
+              <w:szCs w:val="24"/>
+            </w:rPr>
+            <m:t>28.65 Nm</m:t>
+          </m:r>
+          <m:r>
+            <w:rPr>
+              <w:rFonts w:ascii="Cambria Math" w:hAnsi="Cambria Math" w:cs="Times New Roman"/>
+              <w:sz w:val="24"/>
+              <w:szCs w:val="24"/>
+            </w:rPr>
+            <m:t>=</m:t>
           </m:r>
           <m:sSub>
             <m:sSubPr>
@@ -5642,14 +5756,6 @@
               </m:r>
             </m:sub>
           </m:sSub>
-          <m:r>
-            <w:rPr>
-              <w:rFonts w:ascii="Cambria Math" w:hAnsi="Cambria Math" w:cs="Times New Roman"/>
-              <w:sz w:val="24"/>
-              <w:szCs w:val="24"/>
-            </w:rPr>
-            <m:t xml:space="preserve">=28.65 N </m:t>
-          </m:r>
         </m:oMath>
       </m:oMathPara>
     </w:p>

</xml_diff>

<commit_message>
Update gear selection - Tangent force analysis
</commit_message>
<xml_diff>
--- a/Documents/Gear Slection/Spur-Gear Selection.docx
+++ b/Documents/Gear Slection/Spur-Gear Selection.docx
@@ -90,7 +90,7 @@
           <w:szCs w:val="28"/>
         </w:rPr>
         <w:drawing>
-          <wp:inline distT="0" distB="0" distL="0" distR="0" wp14:anchorId="07D01947" wp14:editId="69D57B05">
+          <wp:inline distT="0" distB="0" distL="0" distR="0" wp14:anchorId="07D01947" wp14:editId="1E66C433">
             <wp:extent cx="6604000" cy="3606800"/>
             <wp:effectExtent l="0" t="0" r="0" b="0"/>
             <wp:docPr id="1769326025" name="Picture 1"/>
@@ -596,15 +596,7 @@
             <w:sz w:val="24"/>
             <w:szCs w:val="24"/>
           </w:rPr>
-          <m:t>50</m:t>
-        </m:r>
-        <m:r>
-          <w:rPr>
-            <w:rFonts w:ascii="Cambria Math" w:hAnsi="Cambria Math" w:cs="Times New Roman"/>
-            <w:sz w:val="24"/>
-            <w:szCs w:val="24"/>
-          </w:rPr>
-          <m:t>N</m:t>
+          <m:t>50N</m:t>
         </m:r>
       </m:oMath>
       <w:r>
@@ -848,15 +840,7 @@
             <w:sz w:val="24"/>
             <w:szCs w:val="24"/>
           </w:rPr>
-          <m:t>19.634954</m:t>
-        </m:r>
-        <m:r>
-          <w:rPr>
-            <w:rFonts w:ascii="Cambria Math" w:hAnsi="Cambria Math" w:cs="Times New Roman"/>
-            <w:sz w:val="24"/>
-            <w:szCs w:val="24"/>
-          </w:rPr>
-          <m:t xml:space="preserve"> W</m:t>
+          <m:t>19.634954 W</m:t>
         </m:r>
       </m:oMath>
       <w:r>
@@ -918,15 +902,7 @@
             <w:sz w:val="24"/>
             <w:szCs w:val="24"/>
           </w:rPr>
-          <m:t>20.035667</m:t>
-        </m:r>
-        <m:r>
-          <w:rPr>
-            <w:rFonts w:ascii="Cambria Math" w:hAnsi="Cambria Math" w:cs="Times New Roman"/>
-            <w:sz w:val="24"/>
-            <w:szCs w:val="24"/>
-          </w:rPr>
-          <m:t xml:space="preserve"> W</m:t>
+          <m:t>20.035667 W</m:t>
         </m:r>
       </m:oMath>
       <w:r>
@@ -1048,7 +1024,7 @@
                   <w:sz w:val="24"/>
                   <w:szCs w:val="24"/>
                 </w:rPr>
-                <m:t xml:space="preserve">lw= </m:t>
+                <m:t>lw= 19.634954</m:t>
               </m:r>
               <m:r>
                 <w:rPr>
@@ -1056,7 +1032,7 @@
                   <w:sz w:val="24"/>
                   <w:szCs w:val="24"/>
                 </w:rPr>
-                <m:t>19.634954</m:t>
+                <m:t xml:space="preserve"> </m:t>
               </m:r>
               <m:r>
                 <w:rPr>
@@ -1197,23 +1173,7 @@
                   <w:sz w:val="24"/>
                   <w:szCs w:val="24"/>
                 </w:rPr>
-                <m:t>=</m:t>
-              </m:r>
-              <m:r>
-                <w:rPr>
-                  <w:rFonts w:ascii="Cambria Math" w:hAnsi="Cambria Math" w:cs="Times New Roman"/>
-                  <w:sz w:val="24"/>
-                  <w:szCs w:val="24"/>
-                </w:rPr>
-                <m:t>20.035667</m:t>
-              </m:r>
-              <m:r>
-                <w:rPr>
-                  <w:rFonts w:ascii="Cambria Math" w:hAnsi="Cambria Math" w:cs="Times New Roman"/>
-                  <w:sz w:val="24"/>
-                  <w:szCs w:val="24"/>
-                </w:rPr>
-                <m:t xml:space="preserve"> W</m:t>
+                <m:t>=20.035667 W</m:t>
               </m:r>
             </m:e>
           </m:eqArr>
@@ -3479,11 +3439,19 @@
       <w:pPr>
         <w:spacing w:line="360" w:lineRule="auto"/>
         <w:rPr>
-          <w:rFonts w:ascii="Times New Roman" w:hAnsi="Times New Roman" w:cs="Times New Roman"/>
+          <w:rFonts w:ascii="Times New Roman" w:hAnsi="Times New Roman" w:cs="Times New Roman" w:hint="eastAsia"/>
           <w:sz w:val="24"/>
           <w:szCs w:val="24"/>
         </w:rPr>
       </w:pPr>
+      <w:r>
+        <w:rPr>
+          <w:rFonts w:ascii="Times New Roman" w:hAnsi="Times New Roman" w:cs="Times New Roman" w:hint="eastAsia"/>
+          <w:sz w:val="24"/>
+          <w:szCs w:val="24"/>
+        </w:rPr>
+        <w:t>2pir/v=t=1/w v = 2pir/w</w:t>
+      </w:r>
     </w:p>
     <w:p>
       <w:pPr>
@@ -3870,7 +3838,55 @@
               <w:sz w:val="24"/>
               <w:szCs w:val="24"/>
             </w:rPr>
-            <m:t>V=</m:t>
+            <m:t>V</m:t>
+          </m:r>
+          <m:r>
+            <w:rPr>
+              <w:rFonts w:ascii="Cambria Math" w:hAnsi="Cambria Math" w:cs="Times New Roman"/>
+              <w:sz w:val="24"/>
+              <w:szCs w:val="24"/>
+            </w:rPr>
+            <m:t>=</m:t>
+          </m:r>
+          <m:f>
+            <m:fPr>
+              <m:ctrlPr>
+                <w:rPr>
+                  <w:rFonts w:ascii="Cambria Math" w:hAnsi="Cambria Math" w:cs="Times New Roman"/>
+                  <w:i/>
+                  <w:sz w:val="24"/>
+                  <w:szCs w:val="24"/>
+                </w:rPr>
+              </m:ctrlPr>
+            </m:fPr>
+            <m:num>
+              <m:r>
+                <w:rPr>
+                  <w:rFonts w:ascii="Cambria Math" w:hAnsi="Cambria Math" w:cs="Times New Roman"/>
+                  <w:sz w:val="24"/>
+                  <w:szCs w:val="24"/>
+                </w:rPr>
+                <m:t>1</m:t>
+              </m:r>
+            </m:num>
+            <m:den>
+              <m:r>
+                <w:rPr>
+                  <w:rFonts w:ascii="Cambria Math" w:hAnsi="Cambria Math" w:cs="Times New Roman"/>
+                  <w:sz w:val="24"/>
+                  <w:szCs w:val="24"/>
+                </w:rPr>
+                <m:t>1000</m:t>
+              </m:r>
+            </m:den>
+          </m:f>
+          <m:r>
+            <w:rPr>
+              <w:rFonts w:ascii="Cambria Math" w:hAnsi="Cambria Math" w:cs="Times New Roman"/>
+              <w:sz w:val="24"/>
+              <w:szCs w:val="24"/>
+            </w:rPr>
+            <m:t>∙</m:t>
           </m:r>
           <m:f>
             <m:fPr>
@@ -3924,6 +3940,8 @@
                   </m:r>
                 </m:sub>
               </m:sSub>
+            </m:num>
+            <m:den>
               <m:r>
                 <w:rPr>
                   <w:rFonts w:ascii="Cambria Math" w:hAnsi="Cambria Math" w:cs="Times New Roman"/>
@@ -3931,6 +3949,36 @@
                   <w:szCs w:val="24"/>
                 </w:rPr>
                 <m:t>w</m:t>
+              </m:r>
+            </m:den>
+          </m:f>
+          <m:r>
+            <w:rPr>
+              <w:rFonts w:ascii="Cambria Math" w:hAnsi="Cambria Math" w:cs="Times New Roman"/>
+              <w:sz w:val="24"/>
+              <w:szCs w:val="24"/>
+            </w:rPr>
+            <m:t>=</m:t>
+          </m:r>
+          <m:f>
+            <m:fPr>
+              <m:ctrlPr>
+                <w:rPr>
+                  <w:rFonts w:ascii="Cambria Math" w:hAnsi="Cambria Math" w:cs="Times New Roman"/>
+                  <w:i/>
+                  <w:sz w:val="24"/>
+                  <w:szCs w:val="24"/>
+                </w:rPr>
+              </m:ctrlPr>
+            </m:fPr>
+            <m:num>
+              <m:r>
+                <w:rPr>
+                  <w:rFonts w:ascii="Cambria Math" w:hAnsi="Cambria Math" w:cs="Times New Roman"/>
+                  <w:sz w:val="24"/>
+                  <w:szCs w:val="24"/>
+                </w:rPr>
+                <m:t>1</m:t>
               </m:r>
             </m:num>
             <m:den>
@@ -3950,7 +3998,7 @@
               <w:sz w:val="24"/>
               <w:szCs w:val="24"/>
             </w:rPr>
-            <m:t>=</m:t>
+            <m:t>∙</m:t>
           </m:r>
           <m:f>
             <m:fPr>
@@ -3994,14 +4042,6 @@
                   </m:r>
                 </m:e>
               </m:d>
-              <m:r>
-                <w:rPr>
-                  <w:rFonts w:ascii="Cambria Math" w:hAnsi="Cambria Math" w:cs="Times New Roman"/>
-                  <w:sz w:val="24"/>
-                  <w:szCs w:val="24"/>
-                </w:rPr>
-                <m:t>(1.570796)</m:t>
-              </m:r>
             </m:num>
             <m:den>
               <m:r>
@@ -4010,7 +4050,7 @@
                   <w:sz w:val="24"/>
                   <w:szCs w:val="24"/>
                 </w:rPr>
-                <m:t>1000</m:t>
+                <m:t>1.570796</m:t>
               </m:r>
             </m:den>
           </m:f>
@@ -4020,7 +4060,31 @@
               <w:sz w:val="24"/>
               <w:szCs w:val="24"/>
             </w:rPr>
-            <m:t>=0.148044 m/sec</m:t>
+            <m:t>=</m:t>
+          </m:r>
+          <m:r>
+            <w:rPr>
+              <w:rFonts w:ascii="Cambria Math" w:hAnsi="Cambria Math" w:cs="Times New Roman"/>
+              <w:sz w:val="24"/>
+              <w:szCs w:val="24"/>
+            </w:rPr>
+            <m:t>0.02356</m:t>
+          </m:r>
+          <m:r>
+            <w:rPr>
+              <w:rFonts w:ascii="Cambria Math" w:hAnsi="Cambria Math" w:cs="Times New Roman"/>
+              <w:sz w:val="24"/>
+              <w:szCs w:val="24"/>
+            </w:rPr>
+            <m:t>2</m:t>
+          </m:r>
+          <m:r>
+            <w:rPr>
+              <w:rFonts w:ascii="Cambria Math" w:hAnsi="Cambria Math" w:cs="Times New Roman"/>
+              <w:sz w:val="24"/>
+              <w:szCs w:val="24"/>
+            </w:rPr>
+            <m:t xml:space="preserve"> m/sec</m:t>
           </m:r>
         </m:oMath>
       </m:oMathPara>
@@ -4246,7 +4310,15 @@
                   <w:sz w:val="24"/>
                   <w:szCs w:val="24"/>
                 </w:rPr>
-                <m:t>0.148044</m:t>
+                <m:t>0.02356</m:t>
+              </m:r>
+              <m:r>
+                <w:rPr>
+                  <w:rFonts w:ascii="Cambria Math" w:hAnsi="Cambria Math" w:cs="Times New Roman"/>
+                  <w:sz w:val="24"/>
+                  <w:szCs w:val="24"/>
+                </w:rPr>
+                <m:t>2</m:t>
               </m:r>
             </m:den>
           </m:f>
@@ -4264,7 +4336,7 @@
               <w:sz w:val="24"/>
               <w:szCs w:val="24"/>
             </w:rPr>
-            <m:t>135.335836</m:t>
+            <m:t>850.340136</m:t>
           </m:r>
           <m:r>
             <w:rPr>
@@ -4450,7 +4522,15 @@
               <w:sz w:val="24"/>
               <w:szCs w:val="24"/>
             </w:rPr>
-            <m:t>135.335836</m:t>
+            <m:t>850.340136</m:t>
+          </m:r>
+          <m:r>
+            <w:rPr>
+              <w:rFonts w:ascii="Cambria Math" w:hAnsi="Cambria Math" w:cs="Times New Roman"/>
+              <w:sz w:val="24"/>
+              <w:szCs w:val="24"/>
+            </w:rPr>
+            <m:t>∙</m:t>
           </m:r>
           <m:r>
             <w:rPr>
@@ -4530,7 +4610,7 @@
               <w:sz w:val="24"/>
               <w:szCs w:val="24"/>
             </w:rPr>
-            <m:t>2.030375</m:t>
+            <m:t>12.755102</m:t>
           </m:r>
           <m:r>
             <w:rPr>
@@ -4538,15 +4618,7 @@
               <w:sz w:val="24"/>
               <w:szCs w:val="24"/>
             </w:rPr>
-            <m:t xml:space="preserve"> N</m:t>
-          </m:r>
-          <m:r>
-            <w:rPr>
-              <w:rFonts w:ascii="Cambria Math" w:hAnsi="Cambria Math" w:cs="Times New Roman"/>
-              <w:sz w:val="24"/>
-              <w:szCs w:val="24"/>
-            </w:rPr>
-            <m:t>m</m:t>
+            <m:t xml:space="preserve"> Nm</m:t>
           </m:r>
         </m:oMath>
       </m:oMathPara>
@@ -4626,16 +4698,14 @@
         </w:rPr>
         <w:t xml:space="preserve">, fit our need. Here </w:t>
       </w:r>
-      <w:proofErr w:type="gramStart"/>
-      <w:r>
-        <w:rPr>
-          <w:rFonts w:ascii="Times New Roman" w:hAnsi="Times New Roman" w:cs="Times New Roman" w:hint="eastAsia"/>
-          <w:sz w:val="24"/>
-          <w:szCs w:val="24"/>
-        </w:rPr>
-        <w:t>is</w:t>
-      </w:r>
-      <w:proofErr w:type="gramEnd"/>
+      <w:r>
+        <w:rPr>
+          <w:rFonts w:ascii="Times New Roman" w:hAnsi="Times New Roman" w:cs="Times New Roman"/>
+          <w:sz w:val="24"/>
+          <w:szCs w:val="24"/>
+        </w:rPr>
+        <w:t>are</w:t>
+      </w:r>
       <w:r>
         <w:rPr>
           <w:rFonts w:ascii="Times New Roman" w:hAnsi="Times New Roman" w:cs="Times New Roman" w:hint="eastAsia"/>
@@ -5682,7 +5752,7 @@
               <w:sz w:val="24"/>
               <w:szCs w:val="24"/>
             </w:rPr>
-            <m:t>=2.030375</m:t>
+            <m:t>=</m:t>
           </m:r>
           <m:r>
             <w:rPr>
@@ -5690,7 +5760,7 @@
               <w:sz w:val="24"/>
               <w:szCs w:val="24"/>
             </w:rPr>
-            <m:t xml:space="preserve"> N</m:t>
+            <m:t>12.755102</m:t>
           </m:r>
           <m:r>
             <w:rPr>
@@ -5698,31 +5768,7 @@
               <w:sz w:val="24"/>
               <w:szCs w:val="24"/>
             </w:rPr>
-            <m:t>m</m:t>
-          </m:r>
-          <m:r>
-            <w:rPr>
-              <w:rFonts w:ascii="Cambria Math" w:hAnsi="Cambria Math" w:cs="Times New Roman"/>
-              <w:sz w:val="24"/>
-              <w:szCs w:val="24"/>
-            </w:rPr>
-            <m:t>&lt;</m:t>
-          </m:r>
-          <m:r>
-            <w:rPr>
-              <w:rFonts w:ascii="Cambria Math" w:hAnsi="Cambria Math" w:cs="Times New Roman"/>
-              <w:sz w:val="24"/>
-              <w:szCs w:val="24"/>
-            </w:rPr>
-            <m:t>28.65 Nm</m:t>
-          </m:r>
-          <m:r>
-            <w:rPr>
-              <w:rFonts w:ascii="Cambria Math" w:hAnsi="Cambria Math" w:cs="Times New Roman"/>
-              <w:sz w:val="24"/>
-              <w:szCs w:val="24"/>
-            </w:rPr>
-            <m:t>=</m:t>
+            <m:t xml:space="preserve"> Nm&lt;28.65 Nm=</m:t>
           </m:r>
           <m:sSub>
             <m:sSubPr>

</xml_diff>

<commit_message>
Update Gear Selection Document
</commit_message>
<xml_diff>
--- a/Documents/Gear Slection/Spur-Gear Selection.docx
+++ b/Documents/Gear Slection/Spur-Gear Selection.docx
@@ -90,7 +90,7 @@
           <w:szCs w:val="28"/>
         </w:rPr>
         <w:drawing>
-          <wp:inline distT="0" distB="0" distL="0" distR="0" wp14:anchorId="07D01947" wp14:editId="1E66C433">
+          <wp:inline distT="0" distB="0" distL="0" distR="0" wp14:anchorId="07D01947" wp14:editId="38E9AEEA">
             <wp:extent cx="6604000" cy="3606800"/>
             <wp:effectExtent l="0" t="0" r="0" b="0"/>
             <wp:docPr id="1769326025" name="Picture 1"/>
@@ -105,7 +105,7 @@
                     <pic:cNvPicPr/>
                   </pic:nvPicPr>
                   <pic:blipFill>
-                    <a:blip r:embed="rId4">
+                    <a:blip r:embed="rId6">
                       <a:extLst>
                         <a:ext uri="{28A0092B-C50C-407E-A947-70E740481C1C}">
                           <a14:useLocalDpi xmlns:a14="http://schemas.microsoft.com/office/drawing/2010/main" val="0"/>
@@ -1024,23 +1024,7 @@
                   <w:sz w:val="24"/>
                   <w:szCs w:val="24"/>
                 </w:rPr>
-                <m:t>lw= 19.634954</m:t>
-              </m:r>
-              <m:r>
-                <w:rPr>
-                  <w:rFonts w:ascii="Cambria Math" w:hAnsi="Cambria Math" w:cs="Times New Roman"/>
-                  <w:sz w:val="24"/>
-                  <w:szCs w:val="24"/>
-                </w:rPr>
-                <m:t xml:space="preserve"> </m:t>
-              </m:r>
-              <m:r>
-                <w:rPr>
-                  <w:rFonts w:ascii="Cambria Math" w:hAnsi="Cambria Math" w:cs="Times New Roman"/>
-                  <w:sz w:val="24"/>
-                  <w:szCs w:val="24"/>
-                </w:rPr>
-                <m:t xml:space="preserve">W </m:t>
+                <m:t xml:space="preserve">lw= 19.634954 W </m:t>
               </m:r>
             </m:e>
           </m:eqArr>
@@ -1642,7 +1626,7 @@
                     <pic:cNvPicPr/>
                   </pic:nvPicPr>
                   <pic:blipFill rotWithShape="1">
-                    <a:blip r:embed="rId5">
+                    <a:blip r:embed="rId7">
                       <a:extLst>
                         <a:ext uri="{28A0092B-C50C-407E-A947-70E740481C1C}">
                           <a14:useLocalDpi xmlns:a14="http://schemas.microsoft.com/office/drawing/2010/main" val="0"/>
@@ -2599,7 +2583,7 @@
                     <pic:cNvPicPr/>
                   </pic:nvPicPr>
                   <pic:blipFill rotWithShape="1">
-                    <a:blip r:embed="rId6">
+                    <a:blip r:embed="rId8">
                       <a:extLst>
                         <a:ext uri="{28A0092B-C50C-407E-A947-70E740481C1C}">
                           <a14:useLocalDpi xmlns:a14="http://schemas.microsoft.com/office/drawing/2010/main" val="0"/>
@@ -3444,14 +3428,6 @@
           <w:szCs w:val="24"/>
         </w:rPr>
       </w:pPr>
-      <w:r>
-        <w:rPr>
-          <w:rFonts w:ascii="Times New Roman" w:hAnsi="Times New Roman" w:cs="Times New Roman" w:hint="eastAsia"/>
-          <w:sz w:val="24"/>
-          <w:szCs w:val="24"/>
-        </w:rPr>
-        <w:t>2pir/v=t=1/w v = 2pir/w</w:t>
-      </w:r>
     </w:p>
     <w:p>
       <w:pPr>
@@ -3672,7 +3648,7 @@
                     <pic:cNvPicPr/>
                   </pic:nvPicPr>
                   <pic:blipFill>
-                    <a:blip r:embed="rId7">
+                    <a:blip r:embed="rId9">
                       <a:extLst>
                         <a:ext uri="{28A0092B-C50C-407E-A947-70E740481C1C}">
                           <a14:useLocalDpi xmlns:a14="http://schemas.microsoft.com/office/drawing/2010/main" val="0"/>
@@ -3838,15 +3814,7 @@
               <w:sz w:val="24"/>
               <w:szCs w:val="24"/>
             </w:rPr>
-            <m:t>V</m:t>
-          </m:r>
-          <m:r>
-            <w:rPr>
-              <w:rFonts w:ascii="Cambria Math" w:hAnsi="Cambria Math" w:cs="Times New Roman"/>
-              <w:sz w:val="24"/>
-              <w:szCs w:val="24"/>
-            </w:rPr>
-            <m:t>=</m:t>
+            <m:t>V=</m:t>
           </m:r>
           <m:f>
             <m:fPr>
@@ -4060,31 +4028,7 @@
               <w:sz w:val="24"/>
               <w:szCs w:val="24"/>
             </w:rPr>
-            <m:t>=</m:t>
-          </m:r>
-          <m:r>
-            <w:rPr>
-              <w:rFonts w:ascii="Cambria Math" w:hAnsi="Cambria Math" w:cs="Times New Roman"/>
-              <w:sz w:val="24"/>
-              <w:szCs w:val="24"/>
-            </w:rPr>
-            <m:t>0.02356</m:t>
-          </m:r>
-          <m:r>
-            <w:rPr>
-              <w:rFonts w:ascii="Cambria Math" w:hAnsi="Cambria Math" w:cs="Times New Roman"/>
-              <w:sz w:val="24"/>
-              <w:szCs w:val="24"/>
-            </w:rPr>
-            <m:t>2</m:t>
-          </m:r>
-          <m:r>
-            <w:rPr>
-              <w:rFonts w:ascii="Cambria Math" w:hAnsi="Cambria Math" w:cs="Times New Roman"/>
-              <w:sz w:val="24"/>
-              <w:szCs w:val="24"/>
-            </w:rPr>
-            <m:t xml:space="preserve"> m/sec</m:t>
+            <m:t>=0.023562 m/sec</m:t>
           </m:r>
         </m:oMath>
       </m:oMathPara>
@@ -4141,7 +4085,7 @@
                     <pic:cNvPicPr/>
                   </pic:nvPicPr>
                   <pic:blipFill>
-                    <a:blip r:embed="rId8">
+                    <a:blip r:embed="rId10">
                       <a:extLst>
                         <a:ext uri="{28A0092B-C50C-407E-A947-70E740481C1C}">
                           <a14:useLocalDpi xmlns:a14="http://schemas.microsoft.com/office/drawing/2010/main" val="0"/>
@@ -4310,15 +4254,7 @@
                   <w:sz w:val="24"/>
                   <w:szCs w:val="24"/>
                 </w:rPr>
-                <m:t>0.02356</m:t>
-              </m:r>
-              <m:r>
-                <w:rPr>
-                  <w:rFonts w:ascii="Cambria Math" w:hAnsi="Cambria Math" w:cs="Times New Roman"/>
-                  <w:sz w:val="24"/>
-                  <w:szCs w:val="24"/>
-                </w:rPr>
-                <m:t>2</m:t>
+                <m:t>0.023562</m:t>
               </m:r>
             </m:den>
           </m:f>
@@ -4328,23 +4264,7 @@
               <w:sz w:val="24"/>
               <w:szCs w:val="24"/>
             </w:rPr>
-            <m:t>=</m:t>
-          </m:r>
-          <m:r>
-            <w:rPr>
-              <w:rFonts w:ascii="Cambria Math" w:hAnsi="Cambria Math" w:cs="Times New Roman"/>
-              <w:sz w:val="24"/>
-              <w:szCs w:val="24"/>
-            </w:rPr>
-            <m:t>850.340136</m:t>
-          </m:r>
-          <m:r>
-            <w:rPr>
-              <w:rFonts w:ascii="Cambria Math" w:hAnsi="Cambria Math" w:cs="Times New Roman"/>
-              <w:sz w:val="24"/>
-              <w:szCs w:val="24"/>
-            </w:rPr>
-            <m:t xml:space="preserve"> N</m:t>
+            <m:t>=850.340136 N</m:t>
           </m:r>
         </m:oMath>
       </m:oMathPara>
@@ -4514,31 +4434,7 @@
               <w:sz w:val="24"/>
               <w:szCs w:val="24"/>
             </w:rPr>
-            <m:t>=</m:t>
-          </m:r>
-          <m:r>
-            <w:rPr>
-              <w:rFonts w:ascii="Cambria Math" w:hAnsi="Cambria Math" w:cs="Times New Roman"/>
-              <w:sz w:val="24"/>
-              <w:szCs w:val="24"/>
-            </w:rPr>
-            <m:t>850.340136</m:t>
-          </m:r>
-          <m:r>
-            <w:rPr>
-              <w:rFonts w:ascii="Cambria Math" w:hAnsi="Cambria Math" w:cs="Times New Roman"/>
-              <w:sz w:val="24"/>
-              <w:szCs w:val="24"/>
-            </w:rPr>
-            <m:t>∙</m:t>
-          </m:r>
-          <m:r>
-            <w:rPr>
-              <w:rFonts w:ascii="Cambria Math" w:hAnsi="Cambria Math" w:cs="Times New Roman"/>
-              <w:sz w:val="24"/>
-              <w:szCs w:val="24"/>
-            </w:rPr>
-            <m:t>(</m:t>
+            <m:t>=850.340136∙(</m:t>
           </m:r>
           <m:f>
             <m:fPr>
@@ -4602,23 +4498,7 @@
               <w:sz w:val="24"/>
               <w:szCs w:val="24"/>
             </w:rPr>
-            <m:t>)=</m:t>
-          </m:r>
-          <m:r>
-            <w:rPr>
-              <w:rFonts w:ascii="Cambria Math" w:hAnsi="Cambria Math" w:cs="Times New Roman"/>
-              <w:sz w:val="24"/>
-              <w:szCs w:val="24"/>
-            </w:rPr>
-            <m:t>12.755102</m:t>
-          </m:r>
-          <m:r>
-            <w:rPr>
-              <w:rFonts w:ascii="Cambria Math" w:hAnsi="Cambria Math" w:cs="Times New Roman"/>
-              <w:sz w:val="24"/>
-              <w:szCs w:val="24"/>
-            </w:rPr>
-            <m:t xml:space="preserve"> Nm</m:t>
+            <m:t>)=12.755102 Nm</m:t>
           </m:r>
         </m:oMath>
       </m:oMathPara>
@@ -5216,7 +5096,7 @@
                     <pic:cNvPicPr/>
                   </pic:nvPicPr>
                   <pic:blipFill>
-                    <a:blip r:embed="rId9">
+                    <a:blip r:embed="rId11">
                       <a:extLst>
                         <a:ext uri="{28A0092B-C50C-407E-A947-70E740481C1C}">
                           <a14:useLocalDpi xmlns:a14="http://schemas.microsoft.com/office/drawing/2010/main" val="0"/>
@@ -5327,7 +5207,7 @@
                     <pic:cNvPicPr/>
                   </pic:nvPicPr>
                   <pic:blipFill rotWithShape="1">
-                    <a:blip r:embed="rId10">
+                    <a:blip r:embed="rId12">
                       <a:extLst>
                         <a:ext uri="{28A0092B-C50C-407E-A947-70E740481C1C}">
                           <a14:useLocalDpi xmlns:a14="http://schemas.microsoft.com/office/drawing/2010/main" val="0"/>
@@ -5752,23 +5632,7 @@
               <w:sz w:val="24"/>
               <w:szCs w:val="24"/>
             </w:rPr>
-            <m:t>=</m:t>
-          </m:r>
-          <m:r>
-            <w:rPr>
-              <w:rFonts w:ascii="Cambria Math" w:hAnsi="Cambria Math" w:cs="Times New Roman"/>
-              <w:sz w:val="24"/>
-              <w:szCs w:val="24"/>
-            </w:rPr>
-            <m:t>12.755102</m:t>
-          </m:r>
-          <m:r>
-            <w:rPr>
-              <w:rFonts w:ascii="Cambria Math" w:hAnsi="Cambria Math" w:cs="Times New Roman"/>
-              <w:sz w:val="24"/>
-              <w:szCs w:val="24"/>
-            </w:rPr>
-            <m:t xml:space="preserve"> Nm&lt;28.65 Nm=</m:t>
+            <m:t>=12.755102 Nm&lt;28.65 Nm=</m:t>
           </m:r>
           <m:sSub>
             <m:sSubPr>
@@ -5861,7 +5725,7 @@
                     <pic:cNvPicPr/>
                   </pic:nvPicPr>
                   <pic:blipFill>
-                    <a:blip r:embed="rId11">
+                    <a:blip r:embed="rId13">
                       <a:extLst>
                         <a:ext uri="{28A0092B-C50C-407E-A947-70E740481C1C}">
                           <a14:useLocalDpi xmlns:a14="http://schemas.microsoft.com/office/drawing/2010/main" val="0"/>
@@ -5967,6 +5831,44 @@
     </w:sectPr>
   </w:body>
 </w:document>
+</file>
+
+<file path=word/endnotes.xml><?xml version="1.0" encoding="utf-8"?>
+<w:endnotes xmlns:wpc="http://schemas.microsoft.com/office/word/2010/wordprocessingCanvas" xmlns:cx="http://schemas.microsoft.com/office/drawing/2014/chartex" xmlns:cx1="http://schemas.microsoft.com/office/drawing/2015/9/8/chartex" xmlns:cx2="http://schemas.microsoft.com/office/drawing/2015/10/21/chartex" xmlns:cx3="http://schemas.microsoft.com/office/drawing/2016/5/9/chartex" xmlns:cx4="http://schemas.microsoft.com/office/drawing/2016/5/10/chartex" xmlns:cx5="http://schemas.microsoft.com/office/drawing/2016/5/11/chartex" xmlns:cx6="http://schemas.microsoft.com/office/drawing/2016/5/12/chartex" xmlns:cx7="http://schemas.microsoft.com/office/drawing/2016/5/13/chartex" xmlns:cx8="http://schemas.microsoft.com/office/drawing/2016/5/14/chartex" xmlns:mc="http://schemas.openxmlformats.org/markup-compatibility/2006" xmlns:aink="http://schemas.microsoft.com/office/drawing/2016/ink" xmlns:am3d="http://schemas.microsoft.com/office/drawing/2017/model3d" xmlns:o="urn:schemas-microsoft-com:office:office" xmlns:oel="http://schemas.microsoft.com/office/2019/extlst" xmlns:r="http://schemas.openxmlformats.org/officeDocument/2006/relationships" xmlns:m="http://schemas.openxmlformats.org/officeDocument/2006/math" xmlns:v="urn:schemas-microsoft-com:vml" xmlns:wp14="http://schemas.microsoft.com/office/word/2010/wordprocessingDrawing" xmlns:wp="http://schemas.openxmlformats.org/drawingml/2006/wordprocessingDrawing" xmlns:w10="urn:schemas-microsoft-com:office:word" xmlns:w="http://schemas.openxmlformats.org/wordprocessingml/2006/main" xmlns:w14="http://schemas.microsoft.com/office/word/2010/wordml" xmlns:w15="http://schemas.microsoft.com/office/word/2012/wordml" xmlns:w16cex="http://schemas.microsoft.com/office/word/2018/wordml/cex" xmlns:w16cid="http://schemas.microsoft.com/office/word/2016/wordml/cid" xmlns:w16="http://schemas.microsoft.com/office/word/2018/wordml" xmlns:w16du="http://schemas.microsoft.com/office/word/2023/wordml/word16du" xmlns:w16sdtdh="http://schemas.microsoft.com/office/word/2020/wordml/sdtdatahash" xmlns:w16se="http://schemas.microsoft.com/office/word/2015/wordml/symex" xmlns:wpg="http://schemas.microsoft.com/office/word/2010/wordprocessingGroup" xmlns:wpi="http://schemas.microsoft.com/office/word/2010/wordprocessingInk" xmlns:wne="http://schemas.microsoft.com/office/word/2006/wordml" xmlns:wps="http://schemas.microsoft.com/office/word/2010/wordprocessingShape" mc:Ignorable="w14 w15 w16se w16cid w16 w16cex w16sdtdh w16du wp14">
+  <w:endnote w:type="separator" w:id="-1">
+    <w:p>
+      <w:r>
+        <w:separator/>
+      </w:r>
+    </w:p>
+  </w:endnote>
+  <w:endnote w:type="continuationSeparator" w:id="0">
+    <w:p>
+      <w:r>
+        <w:continuationSeparator/>
+      </w:r>
+    </w:p>
+  </w:endnote>
+</w:endnotes>
+</file>
+
+<file path=word/footnotes.xml><?xml version="1.0" encoding="utf-8"?>
+<w:footnotes xmlns:wpc="http://schemas.microsoft.com/office/word/2010/wordprocessingCanvas" xmlns:cx="http://schemas.microsoft.com/office/drawing/2014/chartex" xmlns:cx1="http://schemas.microsoft.com/office/drawing/2015/9/8/chartex" xmlns:cx2="http://schemas.microsoft.com/office/drawing/2015/10/21/chartex" xmlns:cx3="http://schemas.microsoft.com/office/drawing/2016/5/9/chartex" xmlns:cx4="http://schemas.microsoft.com/office/drawing/2016/5/10/chartex" xmlns:cx5="http://schemas.microsoft.com/office/drawing/2016/5/11/chartex" xmlns:cx6="http://schemas.microsoft.com/office/drawing/2016/5/12/chartex" xmlns:cx7="http://schemas.microsoft.com/office/drawing/2016/5/13/chartex" xmlns:cx8="http://schemas.microsoft.com/office/drawing/2016/5/14/chartex" xmlns:mc="http://schemas.openxmlformats.org/markup-compatibility/2006" xmlns:aink="http://schemas.microsoft.com/office/drawing/2016/ink" xmlns:am3d="http://schemas.microsoft.com/office/drawing/2017/model3d" xmlns:o="urn:schemas-microsoft-com:office:office" xmlns:oel="http://schemas.microsoft.com/office/2019/extlst" xmlns:r="http://schemas.openxmlformats.org/officeDocument/2006/relationships" xmlns:m="http://schemas.openxmlformats.org/officeDocument/2006/math" xmlns:v="urn:schemas-microsoft-com:vml" xmlns:wp14="http://schemas.microsoft.com/office/word/2010/wordprocessingDrawing" xmlns:wp="http://schemas.openxmlformats.org/drawingml/2006/wordprocessingDrawing" xmlns:w10="urn:schemas-microsoft-com:office:word" xmlns:w="http://schemas.openxmlformats.org/wordprocessingml/2006/main" xmlns:w14="http://schemas.microsoft.com/office/word/2010/wordml" xmlns:w15="http://schemas.microsoft.com/office/word/2012/wordml" xmlns:w16cex="http://schemas.microsoft.com/office/word/2018/wordml/cex" xmlns:w16cid="http://schemas.microsoft.com/office/word/2016/wordml/cid" xmlns:w16="http://schemas.microsoft.com/office/word/2018/wordml" xmlns:w16du="http://schemas.microsoft.com/office/word/2023/wordml/word16du" xmlns:w16sdtdh="http://schemas.microsoft.com/office/word/2020/wordml/sdtdatahash" xmlns:w16se="http://schemas.microsoft.com/office/word/2015/wordml/symex" xmlns:wpg="http://schemas.microsoft.com/office/word/2010/wordprocessingGroup" xmlns:wpi="http://schemas.microsoft.com/office/word/2010/wordprocessingInk" xmlns:wne="http://schemas.microsoft.com/office/word/2006/wordml" xmlns:wps="http://schemas.microsoft.com/office/word/2010/wordprocessingShape" mc:Ignorable="w14 w15 w16se w16cid w16 w16cex w16sdtdh w16du wp14">
+  <w:footnote w:type="separator" w:id="-1">
+    <w:p>
+      <w:r>
+        <w:separator/>
+      </w:r>
+    </w:p>
+  </w:footnote>
+  <w:footnote w:type="continuationSeparator" w:id="0">
+    <w:p>
+      <w:r>
+        <w:continuationSeparator/>
+      </w:r>
+    </w:p>
+  </w:footnote>
+</w:footnotes>
 </file>
 
 <file path=word/styles.xml><?xml version="1.0" encoding="utf-8"?>
@@ -6983,6 +6885,68 @@
       <w:szCs w:val="24"/>
     </w:rPr>
   </w:style>
+  <w:style w:type="paragraph" w:styleId="Header">
+    <w:name w:val="header"/>
+    <w:basedOn w:val="Normal"/>
+    <w:link w:val="HeaderChar"/>
+    <w:uiPriority w:val="99"/>
+    <w:unhideWhenUsed/>
+    <w:rsid w:val="00CF698B"/>
+    <w:pPr>
+      <w:tabs>
+        <w:tab w:val="center" w:pos="4153"/>
+        <w:tab w:val="right" w:pos="8306"/>
+      </w:tabs>
+      <w:snapToGrid w:val="0"/>
+      <w:jc w:val="center"/>
+    </w:pPr>
+    <w:rPr>
+      <w:sz w:val="18"/>
+      <w:szCs w:val="18"/>
+    </w:rPr>
+  </w:style>
+  <w:style w:type="character" w:customStyle="1" w:styleId="HeaderChar">
+    <w:name w:val="Header Char"/>
+    <w:basedOn w:val="DefaultParagraphFont"/>
+    <w:link w:val="Header"/>
+    <w:uiPriority w:val="99"/>
+    <w:rsid w:val="00CF698B"/>
+    <w:rPr>
+      <w:sz w:val="18"/>
+      <w:szCs w:val="18"/>
+    </w:rPr>
+  </w:style>
+  <w:style w:type="paragraph" w:styleId="Footer">
+    <w:name w:val="footer"/>
+    <w:basedOn w:val="Normal"/>
+    <w:link w:val="FooterChar"/>
+    <w:uiPriority w:val="99"/>
+    <w:unhideWhenUsed/>
+    <w:rsid w:val="00CF698B"/>
+    <w:pPr>
+      <w:tabs>
+        <w:tab w:val="center" w:pos="4153"/>
+        <w:tab w:val="right" w:pos="8306"/>
+      </w:tabs>
+      <w:snapToGrid w:val="0"/>
+      <w:jc w:val="left"/>
+    </w:pPr>
+    <w:rPr>
+      <w:sz w:val="18"/>
+      <w:szCs w:val="18"/>
+    </w:rPr>
+  </w:style>
+  <w:style w:type="character" w:customStyle="1" w:styleId="FooterChar">
+    <w:name w:val="Footer Char"/>
+    <w:basedOn w:val="DefaultParagraphFont"/>
+    <w:link w:val="Footer"/>
+    <w:uiPriority w:val="99"/>
+    <w:rsid w:val="00CF698B"/>
+    <w:rPr>
+      <w:sz w:val="18"/>
+      <w:szCs w:val="18"/>
+    </w:rPr>
+  </w:style>
 </w:styles>
 </file>
 

</xml_diff>

<commit_message>
Update Gear Word File
</commit_message>
<xml_diff>
--- a/Documents/Gear Slection/Spur-Gear Selection.docx
+++ b/Documents/Gear Slection/Spur-Gear Selection.docx
@@ -90,7 +90,7 @@
           <w:szCs w:val="28"/>
         </w:rPr>
         <w:drawing>
-          <wp:inline distT="0" distB="0" distL="0" distR="0" wp14:anchorId="07D01947" wp14:editId="38E9AEEA">
+          <wp:inline distT="0" distB="0" distL="0" distR="0" wp14:anchorId="07D01947" wp14:editId="3C5483A0">
             <wp:extent cx="6604000" cy="3606800"/>
             <wp:effectExtent l="0" t="0" r="0" b="0"/>
             <wp:docPr id="1769326025" name="Picture 1"/>
@@ -3423,7 +3423,7 @@
       <w:pPr>
         <w:spacing w:line="360" w:lineRule="auto"/>
         <w:rPr>
-          <w:rFonts w:ascii="Times New Roman" w:hAnsi="Times New Roman" w:cs="Times New Roman" w:hint="eastAsia"/>
+          <w:rFonts w:ascii="Times New Roman" w:hAnsi="Times New Roman" w:cs="Times New Roman"/>
           <w:sz w:val="24"/>
           <w:szCs w:val="24"/>
         </w:rPr>
@@ -4558,25 +4558,7 @@
           <w:sz w:val="24"/>
           <w:szCs w:val="24"/>
         </w:rPr>
-        <w:t xml:space="preserve">A gearset (GEAKB2.0-15-20-A-12N) provided by a Japanese company, </w:t>
-      </w:r>
-      <w:proofErr w:type="spellStart"/>
-      <w:r>
-        <w:rPr>
-          <w:rFonts w:ascii="Times New Roman" w:hAnsi="Times New Roman" w:cs="Times New Roman" w:hint="eastAsia"/>
-          <w:sz w:val="24"/>
-          <w:szCs w:val="24"/>
-        </w:rPr>
-        <w:t>MiSUMi</w:t>
-      </w:r>
-      <w:proofErr w:type="spellEnd"/>
-      <w:r>
-        <w:rPr>
-          <w:rFonts w:ascii="Times New Roman" w:hAnsi="Times New Roman" w:cs="Times New Roman" w:hint="eastAsia"/>
-          <w:sz w:val="24"/>
-          <w:szCs w:val="24"/>
-        </w:rPr>
-        <w:t xml:space="preserve">, fit our need. Here </w:t>
+        <w:t xml:space="preserve">A gearset (GEAKB2.0-15-20-A-12N) provided by a Japanese company, MiSUMi, fit our need. Here </w:t>
       </w:r>
       <w:r>
         <w:rPr>
@@ -5030,42 +5012,6 @@
     </w:p>
     <w:p>
       <w:pPr>
-        <w:spacing w:line="360" w:lineRule="auto"/>
-        <w:rPr>
-          <w:rFonts w:ascii="Times New Roman" w:hAnsi="Times New Roman" w:cs="Times New Roman"/>
-          <w:sz w:val="24"/>
-          <w:szCs w:val="24"/>
-        </w:rPr>
-      </w:pPr>
-      <w:r>
-        <w:rPr>
-          <w:rFonts w:ascii="Times New Roman" w:hAnsi="Times New Roman" w:cs="Times New Roman" w:hint="eastAsia"/>
-          <w:sz w:val="24"/>
-          <w:szCs w:val="24"/>
-        </w:rPr>
-        <w:t>More details please check the link below:</w:t>
-      </w:r>
-    </w:p>
-    <w:p>
-      <w:pPr>
-        <w:spacing w:line="360" w:lineRule="auto"/>
-        <w:rPr>
-          <w:rFonts w:ascii="Times New Roman" w:hAnsi="Times New Roman" w:cs="Times New Roman"/>
-          <w:sz w:val="24"/>
-          <w:szCs w:val="24"/>
-        </w:rPr>
-      </w:pPr>
-      <w:r>
-        <w:rPr>
-          <w:rFonts w:ascii="Times New Roman" w:hAnsi="Times New Roman" w:cs="Times New Roman"/>
-          <w:sz w:val="24"/>
-          <w:szCs w:val="24"/>
-        </w:rPr>
-        <w:t>https://www.misumi.com.cn/linked/archive/ebook/fabiaozhunpin202210/index.html#/ebook?catalogName=fabiaozhunpin202210&amp;images=23-0308_1189,23-0308_1190&amp;pdfs=1151,1152&amp;targetPage=1152</w:t>
-      </w:r>
-    </w:p>
-    <w:p>
-      <w:pPr>
         <w:rPr>
           <w:rFonts w:ascii="Times New Roman" w:hAnsi="Times New Roman" w:cs="Times New Roman"/>
           <w:sz w:val="24"/>
@@ -5794,25 +5740,7 @@
           <w:sz w:val="24"/>
           <w:szCs w:val="24"/>
         </w:rPr>
-        <w:t xml:space="preserve"> (</w:t>
-      </w:r>
-      <w:proofErr w:type="spellStart"/>
-      <w:r>
-        <w:rPr>
-          <w:rFonts w:ascii="Times New Roman" w:hAnsi="Times New Roman" w:cs="Times New Roman" w:hint="eastAsia"/>
-          <w:sz w:val="24"/>
-          <w:szCs w:val="24"/>
-        </w:rPr>
-        <w:t>MiSUMi</w:t>
-      </w:r>
-      <w:proofErr w:type="spellEnd"/>
-      <w:r>
-        <w:rPr>
-          <w:rFonts w:ascii="Times New Roman" w:hAnsi="Times New Roman" w:cs="Times New Roman" w:hint="eastAsia"/>
-          <w:sz w:val="24"/>
-          <w:szCs w:val="24"/>
-        </w:rPr>
-        <w:t>)</w:t>
+        <w:t xml:space="preserve"> (MiSUMi)</w:t>
       </w:r>
       <w:r>
         <w:rPr>

</xml_diff>

<commit_message>
Gear Selection Word File Update - Final Version
</commit_message>
<xml_diff>
--- a/Documents/Gear Slection/Spur-Gear Selection.docx
+++ b/Documents/Gear Slection/Spur-Gear Selection.docx
@@ -6,7 +6,7 @@
       <w:pPr>
         <w:spacing w:line="360" w:lineRule="auto"/>
         <w:rPr>
-          <w:rFonts w:ascii="Times New Roman" w:hAnsi="Times New Roman" w:cs="Times New Roman"/>
+          <w:rFonts w:ascii="Times New Roman" w:hAnsi="Times New Roman" w:cs="Times New Roman" w:hint="eastAsia"/>
           <w:b/>
           <w:bCs/>
           <w:sz w:val="28"/>
@@ -21,15 +21,29 @@
           <w:sz w:val="28"/>
           <w:szCs w:val="28"/>
         </w:rPr>
-        <w:t xml:space="preserve">2.1 </w:t>
-      </w:r>
-      <w:r>
-        <w:rPr>
-          <w:rFonts w:ascii="Times New Roman" w:hAnsi="Times New Roman" w:cs="Times New Roman" w:hint="eastAsia"/>
-          <w:b/>
-          <w:bCs/>
-          <w:sz w:val="28"/>
-          <w:szCs w:val="28"/>
+        <w:t>3.10. Gear Selection</w:t>
+      </w:r>
+    </w:p>
+    <w:p>
+      <w:pPr>
+        <w:spacing w:line="360" w:lineRule="auto"/>
+        <w:rPr>
+          <w:rFonts w:ascii="Times New Roman" w:hAnsi="Times New Roman" w:cs="Times New Roman"/>
+          <w:b/>
+          <w:bCs/>
+          <w:sz w:val="24"/>
+          <w:szCs w:val="24"/>
+          <w:u w:val="single"/>
+        </w:rPr>
+      </w:pPr>
+      <w:r>
+        <w:rPr>
+          <w:rFonts w:ascii="Times New Roman" w:hAnsi="Times New Roman" w:cs="Times New Roman" w:hint="eastAsia"/>
+          <w:b/>
+          <w:bCs/>
+          <w:sz w:val="24"/>
+          <w:szCs w:val="24"/>
+          <w:u w:val="single"/>
         </w:rPr>
         <w:t>Spur</w:t>
       </w:r>
@@ -38,8 +52,9 @@
           <w:rFonts w:ascii="Times New Roman" w:hAnsi="Times New Roman" w:cs="Times New Roman" w:hint="eastAsia"/>
           <w:b/>
           <w:bCs/>
-          <w:sz w:val="28"/>
-          <w:szCs w:val="28"/>
+          <w:sz w:val="24"/>
+          <w:szCs w:val="24"/>
+          <w:u w:val="single"/>
         </w:rPr>
         <w:t xml:space="preserve"> </w:t>
       </w:r>
@@ -48,8 +63,9 @@
           <w:rFonts w:ascii="Times New Roman" w:hAnsi="Times New Roman" w:cs="Times New Roman" w:hint="eastAsia"/>
           <w:b/>
           <w:bCs/>
-          <w:sz w:val="28"/>
-          <w:szCs w:val="28"/>
+          <w:sz w:val="24"/>
+          <w:szCs w:val="24"/>
+          <w:u w:val="single"/>
         </w:rPr>
         <w:t>Gear</w:t>
       </w:r>
@@ -58,20 +74,11 @@
           <w:rFonts w:ascii="Times New Roman" w:hAnsi="Times New Roman" w:cs="Times New Roman" w:hint="eastAsia"/>
           <w:b/>
           <w:bCs/>
-          <w:sz w:val="28"/>
-          <w:szCs w:val="28"/>
-        </w:rPr>
-        <w:t xml:space="preserve"> Selection</w:t>
-      </w:r>
-      <w:r>
-        <w:rPr>
-          <w:rFonts w:ascii="Times New Roman" w:hAnsi="Times New Roman" w:cs="Times New Roman" w:hint="eastAsia"/>
-          <w:b/>
-          <w:bCs/>
-          <w:sz w:val="28"/>
-          <w:szCs w:val="28"/>
-        </w:rPr>
-        <w:t xml:space="preserve"> Flow Chart</w:t>
+          <w:sz w:val="24"/>
+          <w:szCs w:val="24"/>
+          <w:u w:val="single"/>
+        </w:rPr>
+        <w:t xml:space="preserve"> Selection Flow Chart</w:t>
       </w:r>
     </w:p>
     <w:p>
@@ -90,7 +97,7 @@
           <w:szCs w:val="28"/>
         </w:rPr>
         <w:drawing>
-          <wp:inline distT="0" distB="0" distL="0" distR="0" wp14:anchorId="07D01947" wp14:editId="3C5483A0">
+          <wp:inline distT="0" distB="0" distL="0" distR="0" wp14:anchorId="07D01947" wp14:editId="1CFFC6A3">
             <wp:extent cx="6604000" cy="3606800"/>
             <wp:effectExtent l="0" t="0" r="0" b="0"/>
             <wp:docPr id="1769326025" name="Picture 1"/>
@@ -172,7 +179,17 @@
           <w:sz w:val="24"/>
           <w:szCs w:val="24"/>
         </w:rPr>
-        <w:t>2.</w:t>
+        <w:t>3</w:t>
+      </w:r>
+      <w:r>
+        <w:rPr>
+          <w:rFonts w:ascii="Times New Roman" w:hAnsi="Times New Roman" w:cs="Times New Roman" w:hint="eastAsia"/>
+          <w:b/>
+          <w:bCs/>
+          <w:sz w:val="24"/>
+          <w:szCs w:val="24"/>
+        </w:rPr>
+        <w:t>.</w:t>
       </w:r>
       <w:r>
         <w:rPr>
@@ -233,7 +250,27 @@
           <w:sz w:val="24"/>
           <w:szCs w:val="24"/>
         </w:rPr>
+        <w:t>0</w:t>
+      </w:r>
+      <w:r>
+        <w:rPr>
+          <w:rFonts w:ascii="Times New Roman" w:hAnsi="Times New Roman" w:cs="Times New Roman" w:hint="eastAsia"/>
+          <w:b/>
+          <w:bCs/>
+          <w:sz w:val="24"/>
+          <w:szCs w:val="24"/>
+        </w:rPr>
         <w:t>.1</w:t>
+      </w:r>
+      <w:r>
+        <w:rPr>
+          <w:rFonts w:ascii="Times New Roman" w:hAnsi="Times New Roman" w:cs="Times New Roman" w:hint="eastAsia"/>
+          <w:b/>
+          <w:bCs/>
+          <w:sz w:val="24"/>
+          <w:szCs w:val="24"/>
+        </w:rPr>
+        <w:t>:</w:t>
       </w:r>
       <w:r>
         <w:rPr>
@@ -415,8 +452,9 @@
           <w:rFonts w:ascii="Times New Roman" w:hAnsi="Times New Roman" w:cs="Times New Roman"/>
           <w:b/>
           <w:bCs/>
-          <w:sz w:val="28"/>
-          <w:szCs w:val="28"/>
+          <w:sz w:val="24"/>
+          <w:szCs w:val="24"/>
+          <w:u w:val="single"/>
         </w:rPr>
       </w:pPr>
       <w:r>
@@ -424,18 +462,9 @@
           <w:rFonts w:ascii="Times New Roman" w:hAnsi="Times New Roman" w:cs="Times New Roman" w:hint="eastAsia"/>
           <w:b/>
           <w:bCs/>
-          <w:sz w:val="28"/>
-          <w:szCs w:val="28"/>
-        </w:rPr>
-        <w:t xml:space="preserve">2.2 </w:t>
-      </w:r>
-      <w:r>
-        <w:rPr>
-          <w:rFonts w:ascii="Times New Roman" w:hAnsi="Times New Roman" w:cs="Times New Roman" w:hint="eastAsia"/>
-          <w:b/>
-          <w:bCs/>
-          <w:sz w:val="28"/>
-          <w:szCs w:val="28"/>
+          <w:sz w:val="24"/>
+          <w:szCs w:val="24"/>
+          <w:u w:val="single"/>
         </w:rPr>
         <w:t xml:space="preserve">Power </w:t>
       </w:r>
@@ -444,8 +473,9 @@
           <w:rFonts w:ascii="Times New Roman" w:hAnsi="Times New Roman" w:cs="Times New Roman"/>
           <w:b/>
           <w:bCs/>
-          <w:sz w:val="28"/>
-          <w:szCs w:val="28"/>
+          <w:sz w:val="24"/>
+          <w:szCs w:val="24"/>
+          <w:u w:val="single"/>
         </w:rPr>
         <w:t>Relationshi</w:t>
       </w:r>
@@ -454,8 +484,9 @@
           <w:rFonts w:ascii="Times New Roman" w:hAnsi="Times New Roman" w:cs="Times New Roman" w:hint="eastAsia"/>
           <w:b/>
           <w:bCs/>
-          <w:sz w:val="28"/>
-          <w:szCs w:val="28"/>
+          <w:sz w:val="24"/>
+          <w:szCs w:val="24"/>
+          <w:u w:val="single"/>
         </w:rPr>
         <w:t>ps</w:t>
       </w:r>
@@ -464,8 +495,9 @@
           <w:rFonts w:ascii="Times New Roman" w:hAnsi="Times New Roman" w:cs="Times New Roman" w:hint="eastAsia"/>
           <w:b/>
           <w:bCs/>
-          <w:sz w:val="28"/>
-          <w:szCs w:val="28"/>
+          <w:sz w:val="24"/>
+          <w:szCs w:val="24"/>
+          <w:u w:val="single"/>
         </w:rPr>
         <w:t xml:space="preserve"> of Spur</w:t>
       </w:r>
@@ -474,8 +506,9 @@
           <w:rFonts w:ascii="Times New Roman" w:hAnsi="Times New Roman" w:cs="Times New Roman" w:hint="eastAsia"/>
           <w:b/>
           <w:bCs/>
-          <w:sz w:val="28"/>
-          <w:szCs w:val="28"/>
+          <w:sz w:val="24"/>
+          <w:szCs w:val="24"/>
+          <w:u w:val="single"/>
         </w:rPr>
         <w:t xml:space="preserve"> </w:t>
       </w:r>
@@ -484,8 +517,9 @@
           <w:rFonts w:ascii="Times New Roman" w:hAnsi="Times New Roman" w:cs="Times New Roman" w:hint="eastAsia"/>
           <w:b/>
           <w:bCs/>
-          <w:sz w:val="28"/>
-          <w:szCs w:val="28"/>
+          <w:sz w:val="24"/>
+          <w:szCs w:val="24"/>
+          <w:u w:val="single"/>
         </w:rPr>
         <w:t xml:space="preserve">Gear </w:t>
       </w:r>
@@ -494,8 +528,9 @@
           <w:rFonts w:ascii="Times New Roman" w:hAnsi="Times New Roman" w:cs="Times New Roman" w:hint="eastAsia"/>
           <w:b/>
           <w:bCs/>
-          <w:sz w:val="28"/>
-          <w:szCs w:val="28"/>
+          <w:sz w:val="24"/>
+          <w:szCs w:val="24"/>
+          <w:u w:val="single"/>
         </w:rPr>
         <w:t>and End-effector</w:t>
       </w:r>
@@ -1171,6 +1206,7 @@
           <w:rFonts w:ascii="Times New Roman" w:hAnsi="Times New Roman" w:cs="Times New Roman"/>
           <w:sz w:val="24"/>
           <w:szCs w:val="24"/>
+          <w:u w:val="single"/>
         </w:rPr>
       </w:pPr>
       <w:r>
@@ -1186,18 +1222,20 @@
           <w:rFonts w:ascii="Times New Roman" w:hAnsi="Times New Roman" w:cs="Times New Roman" w:hint="eastAsia"/>
           <w:b/>
           <w:bCs/>
-          <w:sz w:val="28"/>
-          <w:szCs w:val="28"/>
-        </w:rPr>
-        <w:t>2.3 Teeth Number Determination of Spur</w:t>
-      </w:r>
-      <w:r>
-        <w:rPr>
-          <w:rFonts w:ascii="Times New Roman" w:hAnsi="Times New Roman" w:cs="Times New Roman" w:hint="eastAsia"/>
-          <w:b/>
-          <w:bCs/>
-          <w:sz w:val="28"/>
-          <w:szCs w:val="28"/>
+          <w:sz w:val="24"/>
+          <w:szCs w:val="24"/>
+          <w:u w:val="single"/>
+        </w:rPr>
+        <w:t>Teeth Number Determination of Spur</w:t>
+      </w:r>
+      <w:r>
+        <w:rPr>
+          <w:rFonts w:ascii="Times New Roman" w:hAnsi="Times New Roman" w:cs="Times New Roman" w:hint="eastAsia"/>
+          <w:b/>
+          <w:bCs/>
+          <w:sz w:val="24"/>
+          <w:szCs w:val="24"/>
+          <w:u w:val="single"/>
         </w:rPr>
         <w:t xml:space="preserve"> Pinion and</w:t>
       </w:r>
@@ -1206,8 +1244,9 @@
           <w:rFonts w:ascii="Times New Roman" w:hAnsi="Times New Roman" w:cs="Times New Roman" w:hint="eastAsia"/>
           <w:b/>
           <w:bCs/>
-          <w:sz w:val="28"/>
-          <w:szCs w:val="28"/>
+          <w:sz w:val="24"/>
+          <w:szCs w:val="24"/>
+          <w:u w:val="single"/>
         </w:rPr>
         <w:t xml:space="preserve"> Gear</w:t>
       </w:r>
@@ -1269,8 +1308,9 @@
           <w:rFonts w:ascii="Times New Roman" w:hAnsi="Times New Roman" w:cs="Times New Roman"/>
           <w:b/>
           <w:bCs/>
-          <w:sz w:val="28"/>
-          <w:szCs w:val="28"/>
+          <w:sz w:val="24"/>
+          <w:szCs w:val="24"/>
+          <w:u w:val="single"/>
         </w:rPr>
       </w:pPr>
       <w:bookmarkStart w:id="0" w:name="OLE_LINK1"/>
@@ -1279,19 +1319,21 @@
           <w:rFonts w:ascii="Times New Roman" w:hAnsi="Times New Roman" w:cs="Times New Roman" w:hint="eastAsia"/>
           <w:b/>
           <w:bCs/>
-          <w:sz w:val="28"/>
-          <w:szCs w:val="28"/>
+          <w:sz w:val="24"/>
+          <w:szCs w:val="24"/>
+          <w:u w:val="single"/>
         </w:rPr>
         <w:lastRenderedPageBreak/>
-        <w:t xml:space="preserve">2.3.1 The </w:t>
-      </w:r>
-      <w:r>
-        <w:rPr>
-          <w:rFonts w:ascii="Times New Roman" w:hAnsi="Times New Roman" w:cs="Times New Roman" w:hint="eastAsia"/>
-          <w:b/>
-          <w:bCs/>
-          <w:sz w:val="28"/>
-          <w:szCs w:val="28"/>
+        <w:t xml:space="preserve">The </w:t>
+      </w:r>
+      <w:r>
+        <w:rPr>
+          <w:rFonts w:ascii="Times New Roman" w:hAnsi="Times New Roman" w:cs="Times New Roman" w:hint="eastAsia"/>
+          <w:b/>
+          <w:bCs/>
+          <w:sz w:val="24"/>
+          <w:szCs w:val="24"/>
+          <w:u w:val="single"/>
         </w:rPr>
         <w:t>D</w:t>
       </w:r>
@@ -1300,8 +1342,9 @@
           <w:rFonts w:ascii="Times New Roman" w:hAnsi="Times New Roman" w:cs="Times New Roman" w:hint="eastAsia"/>
           <w:b/>
           <w:bCs/>
-          <w:sz w:val="28"/>
-          <w:szCs w:val="28"/>
+          <w:sz w:val="24"/>
+          <w:szCs w:val="24"/>
+          <w:u w:val="single"/>
         </w:rPr>
         <w:t xml:space="preserve">etermination of </w:t>
       </w:r>
@@ -1310,8 +1353,9 @@
           <w:rFonts w:ascii="Times New Roman" w:hAnsi="Times New Roman" w:cs="Times New Roman" w:hint="eastAsia"/>
           <w:b/>
           <w:bCs/>
-          <w:sz w:val="28"/>
-          <w:szCs w:val="28"/>
+          <w:sz w:val="24"/>
+          <w:szCs w:val="24"/>
+          <w:u w:val="single"/>
         </w:rPr>
         <w:t>T</w:t>
       </w:r>
@@ -1320,8 +1364,9 @@
           <w:rFonts w:ascii="Times New Roman" w:hAnsi="Times New Roman" w:cs="Times New Roman" w:hint="eastAsia"/>
           <w:b/>
           <w:bCs/>
-          <w:sz w:val="28"/>
-          <w:szCs w:val="28"/>
+          <w:sz w:val="24"/>
+          <w:szCs w:val="24"/>
+          <w:u w:val="single"/>
         </w:rPr>
         <w:t xml:space="preserve">eeth </w:t>
       </w:r>
@@ -1330,8 +1375,9 @@
           <w:rFonts w:ascii="Times New Roman" w:hAnsi="Times New Roman" w:cs="Times New Roman" w:hint="eastAsia"/>
           <w:b/>
           <w:bCs/>
-          <w:sz w:val="28"/>
-          <w:szCs w:val="28"/>
+          <w:sz w:val="24"/>
+          <w:szCs w:val="24"/>
+          <w:u w:val="single"/>
         </w:rPr>
         <w:t>N</w:t>
       </w:r>
@@ -1340,8 +1386,9 @@
           <w:rFonts w:ascii="Times New Roman" w:hAnsi="Times New Roman" w:cs="Times New Roman" w:hint="eastAsia"/>
           <w:b/>
           <w:bCs/>
-          <w:sz w:val="28"/>
-          <w:szCs w:val="28"/>
+          <w:sz w:val="24"/>
+          <w:szCs w:val="24"/>
+          <w:u w:val="single"/>
         </w:rPr>
         <w:t xml:space="preserve">umber of </w:t>
       </w:r>
@@ -1350,8 +1397,9 @@
           <w:rFonts w:ascii="Times New Roman" w:hAnsi="Times New Roman" w:cs="Times New Roman" w:hint="eastAsia"/>
           <w:b/>
           <w:bCs/>
-          <w:sz w:val="28"/>
-          <w:szCs w:val="28"/>
+          <w:sz w:val="24"/>
+          <w:szCs w:val="24"/>
+          <w:u w:val="single"/>
         </w:rPr>
         <w:t>S</w:t>
       </w:r>
@@ -1360,8 +1408,9 @@
           <w:rFonts w:ascii="Times New Roman" w:hAnsi="Times New Roman" w:cs="Times New Roman" w:hint="eastAsia"/>
           <w:b/>
           <w:bCs/>
-          <w:sz w:val="28"/>
-          <w:szCs w:val="28"/>
+          <w:sz w:val="24"/>
+          <w:szCs w:val="24"/>
+          <w:u w:val="single"/>
         </w:rPr>
         <w:t xml:space="preserve">pur </w:t>
       </w:r>
@@ -1370,8 +1419,9 @@
           <w:rFonts w:ascii="Times New Roman" w:hAnsi="Times New Roman" w:cs="Times New Roman" w:hint="eastAsia"/>
           <w:b/>
           <w:bCs/>
-          <w:sz w:val="28"/>
-          <w:szCs w:val="28"/>
+          <w:sz w:val="24"/>
+          <w:szCs w:val="24"/>
+          <w:u w:val="single"/>
         </w:rPr>
         <w:t>P</w:t>
       </w:r>
@@ -1380,8 +1430,9 @@
           <w:rFonts w:ascii="Times New Roman" w:hAnsi="Times New Roman" w:cs="Times New Roman" w:hint="eastAsia"/>
           <w:b/>
           <w:bCs/>
-          <w:sz w:val="28"/>
-          <w:szCs w:val="28"/>
+          <w:sz w:val="24"/>
+          <w:szCs w:val="24"/>
+          <w:u w:val="single"/>
         </w:rPr>
         <w:t>inion</w:t>
       </w:r>
@@ -1390,8 +1441,9 @@
           <w:rFonts w:ascii="Times New Roman" w:hAnsi="Times New Roman" w:cs="Times New Roman" w:hint="eastAsia"/>
           <w:b/>
           <w:bCs/>
-          <w:sz w:val="28"/>
-          <w:szCs w:val="28"/>
+          <w:sz w:val="24"/>
+          <w:szCs w:val="24"/>
+          <w:u w:val="single"/>
         </w:rPr>
         <w:t xml:space="preserve"> </w:t>
       </w:r>
@@ -1400,8 +1452,9 @@
           <w:rFonts w:ascii="Times New Roman" w:hAnsi="Times New Roman" w:cs="Times New Roman" w:hint="eastAsia"/>
           <w:b/>
           <w:bCs/>
-          <w:sz w:val="28"/>
-          <w:szCs w:val="28"/>
+          <w:sz w:val="24"/>
+          <w:szCs w:val="24"/>
+          <w:u w:val="single"/>
         </w:rPr>
         <w:t>W</w:t>
       </w:r>
@@ -1410,8 +1463,9 @@
           <w:rFonts w:ascii="Times New Roman" w:hAnsi="Times New Roman" w:cs="Times New Roman" w:hint="eastAsia"/>
           <w:b/>
           <w:bCs/>
-          <w:sz w:val="28"/>
-          <w:szCs w:val="28"/>
+          <w:sz w:val="24"/>
+          <w:szCs w:val="24"/>
+          <w:u w:val="single"/>
         </w:rPr>
         <w:t xml:space="preserve">ithout </w:t>
       </w:r>
@@ -1420,8 +1474,9 @@
           <w:rFonts w:ascii="Times New Roman" w:hAnsi="Times New Roman" w:cs="Times New Roman" w:hint="eastAsia"/>
           <w:b/>
           <w:bCs/>
-          <w:sz w:val="28"/>
-          <w:szCs w:val="28"/>
+          <w:sz w:val="24"/>
+          <w:szCs w:val="24"/>
+          <w:u w:val="single"/>
         </w:rPr>
         <w:t>I</w:t>
       </w:r>
@@ -1430,8 +1485,9 @@
           <w:rFonts w:ascii="Times New Roman" w:hAnsi="Times New Roman" w:cs="Times New Roman" w:hint="eastAsia"/>
           <w:b/>
           <w:bCs/>
-          <w:sz w:val="28"/>
-          <w:szCs w:val="28"/>
+          <w:sz w:val="24"/>
+          <w:szCs w:val="24"/>
+          <w:u w:val="single"/>
         </w:rPr>
         <w:t>nterference</w:t>
       </w:r>
@@ -2307,50 +2363,43 @@
       <w:pPr>
         <w:spacing w:line="360" w:lineRule="auto"/>
         <w:rPr>
-          <w:rFonts w:ascii="Times New Roman" w:hAnsi="Times New Roman" w:cs="Times New Roman"/>
-          <w:b/>
-          <w:bCs/>
-          <w:sz w:val="28"/>
-          <w:szCs w:val="28"/>
+          <w:rFonts w:ascii="Times New Roman" w:hAnsi="Times New Roman" w:cs="Times New Roman" w:hint="eastAsia"/>
+          <w:sz w:val="24"/>
+          <w:szCs w:val="24"/>
         </w:rPr>
       </w:pPr>
-      <w:r>
-        <w:rPr>
-          <w:rFonts w:ascii="Times New Roman" w:hAnsi="Times New Roman" w:cs="Times New Roman" w:hint="eastAsia"/>
-          <w:b/>
-          <w:bCs/>
-          <w:sz w:val="28"/>
-          <w:szCs w:val="28"/>
-        </w:rPr>
-        <w:t>2.3.</w:t>
-      </w:r>
-      <w:r>
-        <w:rPr>
-          <w:rFonts w:ascii="Times New Roman" w:hAnsi="Times New Roman" w:cs="Times New Roman" w:hint="eastAsia"/>
-          <w:b/>
-          <w:bCs/>
-          <w:sz w:val="28"/>
-          <w:szCs w:val="28"/>
-        </w:rPr>
-        <w:t>2</w:t>
-      </w:r>
-      <w:r>
-        <w:rPr>
-          <w:rFonts w:ascii="Times New Roman" w:hAnsi="Times New Roman" w:cs="Times New Roman" w:hint="eastAsia"/>
-          <w:b/>
-          <w:bCs/>
-          <w:sz w:val="28"/>
-          <w:szCs w:val="28"/>
-        </w:rPr>
-        <w:t xml:space="preserve"> The</w:t>
-      </w:r>
-      <w:r>
-        <w:rPr>
-          <w:rFonts w:ascii="Times New Roman" w:hAnsi="Times New Roman" w:cs="Times New Roman" w:hint="eastAsia"/>
-          <w:b/>
-          <w:bCs/>
-          <w:sz w:val="28"/>
-          <w:szCs w:val="28"/>
+    </w:p>
+    <w:p>
+      <w:pPr>
+        <w:spacing w:line="360" w:lineRule="auto"/>
+        <w:rPr>
+          <w:rFonts w:ascii="Times New Roman" w:hAnsi="Times New Roman" w:cs="Times New Roman"/>
+          <w:b/>
+          <w:bCs/>
+          <w:sz w:val="24"/>
+          <w:szCs w:val="24"/>
+          <w:u w:val="single"/>
+        </w:rPr>
+      </w:pPr>
+      <w:r>
+        <w:rPr>
+          <w:rFonts w:ascii="Times New Roman" w:hAnsi="Times New Roman" w:cs="Times New Roman" w:hint="eastAsia"/>
+          <w:b/>
+          <w:bCs/>
+          <w:sz w:val="24"/>
+          <w:szCs w:val="24"/>
+          <w:u w:val="single"/>
+        </w:rPr>
+        <w:t>The</w:t>
+      </w:r>
+      <w:r>
+        <w:rPr>
+          <w:rFonts w:ascii="Times New Roman" w:hAnsi="Times New Roman" w:cs="Times New Roman" w:hint="eastAsia"/>
+          <w:b/>
+          <w:bCs/>
+          <w:sz w:val="24"/>
+          <w:szCs w:val="24"/>
+          <w:u w:val="single"/>
         </w:rPr>
         <w:t xml:space="preserve"> </w:t>
       </w:r>
@@ -2359,8 +2408,9 @@
           <w:rFonts w:ascii="Times New Roman" w:hAnsi="Times New Roman" w:cs="Times New Roman" w:hint="eastAsia"/>
           <w:b/>
           <w:bCs/>
-          <w:sz w:val="28"/>
-          <w:szCs w:val="28"/>
+          <w:sz w:val="24"/>
+          <w:szCs w:val="24"/>
+          <w:u w:val="single"/>
         </w:rPr>
         <w:t>D</w:t>
       </w:r>
@@ -2369,8 +2419,9 @@
           <w:rFonts w:ascii="Times New Roman" w:hAnsi="Times New Roman" w:cs="Times New Roman" w:hint="eastAsia"/>
           <w:b/>
           <w:bCs/>
-          <w:sz w:val="28"/>
-          <w:szCs w:val="28"/>
+          <w:sz w:val="24"/>
+          <w:szCs w:val="24"/>
+          <w:u w:val="single"/>
         </w:rPr>
         <w:t>etermination of</w:t>
       </w:r>
@@ -2379,8 +2430,9 @@
           <w:rFonts w:ascii="Times New Roman" w:hAnsi="Times New Roman" w:cs="Times New Roman" w:hint="eastAsia"/>
           <w:b/>
           <w:bCs/>
-          <w:sz w:val="28"/>
-          <w:szCs w:val="28"/>
+          <w:sz w:val="24"/>
+          <w:szCs w:val="24"/>
+          <w:u w:val="single"/>
         </w:rPr>
         <w:t xml:space="preserve"> </w:t>
       </w:r>
@@ -2389,8 +2441,9 @@
           <w:rFonts w:ascii="Times New Roman" w:hAnsi="Times New Roman" w:cs="Times New Roman" w:hint="eastAsia"/>
           <w:b/>
           <w:bCs/>
-          <w:sz w:val="28"/>
-          <w:szCs w:val="28"/>
+          <w:sz w:val="24"/>
+          <w:szCs w:val="24"/>
+          <w:u w:val="single"/>
         </w:rPr>
         <w:t>T</w:t>
       </w:r>
@@ -2399,8 +2452,9 @@
           <w:rFonts w:ascii="Times New Roman" w:hAnsi="Times New Roman" w:cs="Times New Roman" w:hint="eastAsia"/>
           <w:b/>
           <w:bCs/>
-          <w:sz w:val="28"/>
-          <w:szCs w:val="28"/>
+          <w:sz w:val="24"/>
+          <w:szCs w:val="24"/>
+          <w:u w:val="single"/>
         </w:rPr>
         <w:t xml:space="preserve">eeth </w:t>
       </w:r>
@@ -2409,8 +2463,9 @@
           <w:rFonts w:ascii="Times New Roman" w:hAnsi="Times New Roman" w:cs="Times New Roman" w:hint="eastAsia"/>
           <w:b/>
           <w:bCs/>
-          <w:sz w:val="28"/>
-          <w:szCs w:val="28"/>
+          <w:sz w:val="24"/>
+          <w:szCs w:val="24"/>
+          <w:u w:val="single"/>
         </w:rPr>
         <w:t>N</w:t>
       </w:r>
@@ -2419,8 +2474,9 @@
           <w:rFonts w:ascii="Times New Roman" w:hAnsi="Times New Roman" w:cs="Times New Roman" w:hint="eastAsia"/>
           <w:b/>
           <w:bCs/>
-          <w:sz w:val="28"/>
-          <w:szCs w:val="28"/>
+          <w:sz w:val="24"/>
+          <w:szCs w:val="24"/>
+          <w:u w:val="single"/>
         </w:rPr>
         <w:t xml:space="preserve">umber of </w:t>
       </w:r>
@@ -2429,8 +2485,9 @@
           <w:rFonts w:ascii="Times New Roman" w:hAnsi="Times New Roman" w:cs="Times New Roman" w:hint="eastAsia"/>
           <w:b/>
           <w:bCs/>
-          <w:sz w:val="28"/>
-          <w:szCs w:val="28"/>
+          <w:sz w:val="24"/>
+          <w:szCs w:val="24"/>
+          <w:u w:val="single"/>
         </w:rPr>
         <w:t>G</w:t>
       </w:r>
@@ -2439,8 +2496,9 @@
           <w:rFonts w:ascii="Times New Roman" w:hAnsi="Times New Roman" w:cs="Times New Roman" w:hint="eastAsia"/>
           <w:b/>
           <w:bCs/>
-          <w:sz w:val="28"/>
-          <w:szCs w:val="28"/>
+          <w:sz w:val="24"/>
+          <w:szCs w:val="24"/>
+          <w:u w:val="single"/>
         </w:rPr>
         <w:t xml:space="preserve">ear </w:t>
       </w:r>
@@ -2449,8 +2507,9 @@
           <w:rFonts w:ascii="Times New Roman" w:hAnsi="Times New Roman" w:cs="Times New Roman" w:hint="eastAsia"/>
           <w:b/>
           <w:bCs/>
-          <w:sz w:val="28"/>
-          <w:szCs w:val="28"/>
+          <w:sz w:val="24"/>
+          <w:szCs w:val="24"/>
+          <w:u w:val="single"/>
         </w:rPr>
         <w:t>W</w:t>
       </w:r>
@@ -2459,8 +2518,9 @@
           <w:rFonts w:ascii="Times New Roman" w:hAnsi="Times New Roman" w:cs="Times New Roman" w:hint="eastAsia"/>
           <w:b/>
           <w:bCs/>
-          <w:sz w:val="28"/>
-          <w:szCs w:val="28"/>
+          <w:sz w:val="24"/>
+          <w:szCs w:val="24"/>
+          <w:u w:val="single"/>
         </w:rPr>
         <w:t xml:space="preserve">ithout </w:t>
       </w:r>
@@ -2469,8 +2529,9 @@
           <w:rFonts w:ascii="Times New Roman" w:hAnsi="Times New Roman" w:cs="Times New Roman" w:hint="eastAsia"/>
           <w:b/>
           <w:bCs/>
-          <w:sz w:val="28"/>
-          <w:szCs w:val="28"/>
+          <w:sz w:val="24"/>
+          <w:szCs w:val="24"/>
+          <w:u w:val="single"/>
         </w:rPr>
         <w:t>I</w:t>
       </w:r>
@@ -2479,8 +2540,9 @@
           <w:rFonts w:ascii="Times New Roman" w:hAnsi="Times New Roman" w:cs="Times New Roman" w:hint="eastAsia"/>
           <w:b/>
           <w:bCs/>
-          <w:sz w:val="28"/>
-          <w:szCs w:val="28"/>
+          <w:sz w:val="24"/>
+          <w:szCs w:val="24"/>
+          <w:u w:val="single"/>
         </w:rPr>
         <w:t>nterference</w:t>
       </w:r>
@@ -3436,8 +3498,9 @@
           <w:rFonts w:ascii="Times New Roman" w:hAnsi="Times New Roman" w:cs="Times New Roman"/>
           <w:b/>
           <w:bCs/>
-          <w:sz w:val="28"/>
-          <w:szCs w:val="28"/>
+          <w:sz w:val="24"/>
+          <w:szCs w:val="24"/>
+          <w:u w:val="single"/>
         </w:rPr>
       </w:pPr>
       <w:r>
@@ -3445,18 +3508,20 @@
           <w:rFonts w:ascii="Times New Roman" w:hAnsi="Times New Roman" w:cs="Times New Roman" w:hint="eastAsia"/>
           <w:b/>
           <w:bCs/>
-          <w:sz w:val="28"/>
-          <w:szCs w:val="28"/>
-        </w:rPr>
-        <w:t>2.4 Theoretical Torque</w:t>
-      </w:r>
-      <w:r>
-        <w:rPr>
-          <w:rFonts w:ascii="Times New Roman" w:hAnsi="Times New Roman" w:cs="Times New Roman" w:hint="eastAsia"/>
-          <w:b/>
-          <w:bCs/>
-          <w:sz w:val="28"/>
-          <w:szCs w:val="28"/>
+          <w:sz w:val="24"/>
+          <w:szCs w:val="24"/>
+          <w:u w:val="single"/>
+        </w:rPr>
+        <w:t>Theoretical Torque</w:t>
+      </w:r>
+      <w:r>
+        <w:rPr>
+          <w:rFonts w:ascii="Times New Roman" w:hAnsi="Times New Roman" w:cs="Times New Roman" w:hint="eastAsia"/>
+          <w:b/>
+          <w:bCs/>
+          <w:sz w:val="24"/>
+          <w:szCs w:val="24"/>
+          <w:u w:val="single"/>
         </w:rPr>
         <w:t xml:space="preserve"> Calculation</w:t>
       </w:r>
@@ -3557,13 +3622,22 @@
     </w:p>
     <w:p>
       <w:pPr>
-        <w:spacing w:line="360" w:lineRule="auto"/>
-        <w:rPr>
-          <w:rFonts w:ascii="Times New Roman" w:hAnsi="Times New Roman" w:cs="Times New Roman"/>
+        <w:widowControl/>
+        <w:jc w:val="left"/>
+        <w:rPr>
+          <w:rFonts w:ascii="Times New Roman" w:hAnsi="Times New Roman" w:cs="Times New Roman" w:hint="eastAsia"/>
           <w:sz w:val="24"/>
           <w:szCs w:val="24"/>
         </w:rPr>
       </w:pPr>
+      <w:r>
+        <w:rPr>
+          <w:rFonts w:ascii="Times New Roman" w:hAnsi="Times New Roman" w:cs="Times New Roman"/>
+          <w:sz w:val="24"/>
+          <w:szCs w:val="24"/>
+        </w:rPr>
+        <w:br w:type="page"/>
+      </w:r>
     </w:p>
     <w:p>
       <w:pPr>
@@ -3577,44 +3651,15 @@
       </w:pPr>
       <w:r>
         <w:rPr>
-          <w:rFonts w:ascii="Times New Roman" w:hAnsi="Times New Roman" w:cs="Times New Roman"/>
-          <w:sz w:val="24"/>
-          <w:szCs w:val="24"/>
-        </w:rPr>
-        <w:br w:type="page"/>
-      </w:r>
-    </w:p>
-    <w:p>
-      <w:pPr>
-        <w:spacing w:line="360" w:lineRule="auto"/>
-        <w:rPr>
-          <w:rFonts w:ascii="Times New Roman" w:hAnsi="Times New Roman" w:cs="Times New Roman"/>
-          <w:b/>
-          <w:bCs/>
-          <w:sz w:val="28"/>
-          <w:szCs w:val="28"/>
-        </w:rPr>
-      </w:pPr>
-      <w:r>
-        <w:rPr>
-          <w:rFonts w:ascii="Times New Roman" w:hAnsi="Times New Roman" w:cs="Times New Roman" w:hint="eastAsia"/>
-          <w:b/>
-          <w:bCs/>
-          <w:sz w:val="28"/>
-          <w:szCs w:val="28"/>
+          <w:rFonts w:ascii="Times New Roman" w:hAnsi="Times New Roman" w:cs="Times New Roman" w:hint="eastAsia"/>
+          <w:b/>
+          <w:bCs/>
+          <w:sz w:val="24"/>
+          <w:szCs w:val="24"/>
+          <w:u w:val="single"/>
         </w:rPr>
         <w:lastRenderedPageBreak/>
-        <w:t>2.4.1</w:t>
-      </w:r>
-      <w:r>
-        <w:rPr>
-          <w:rFonts w:ascii="Times New Roman" w:hAnsi="Times New Roman" w:cs="Times New Roman" w:hint="eastAsia"/>
-          <w:b/>
-          <w:bCs/>
-          <w:sz w:val="28"/>
-          <w:szCs w:val="28"/>
-        </w:rPr>
-        <w:t xml:space="preserve"> Pitch-line Velocity</w:t>
+        <w:t>Pitch-line Velocity</w:t>
       </w:r>
     </w:p>
     <w:p>
@@ -4039,8 +4084,9 @@
           <w:rFonts w:ascii="Times New Roman" w:hAnsi="Times New Roman" w:cs="Times New Roman"/>
           <w:b/>
           <w:bCs/>
-          <w:sz w:val="28"/>
-          <w:szCs w:val="28"/>
+          <w:sz w:val="24"/>
+          <w:szCs w:val="24"/>
+          <w:u w:val="single"/>
         </w:rPr>
       </w:pPr>
       <w:r>
@@ -4048,10 +4094,11 @@
           <w:rFonts w:ascii="Times New Roman" w:hAnsi="Times New Roman" w:cs="Times New Roman" w:hint="eastAsia"/>
           <w:b/>
           <w:bCs/>
-          <w:sz w:val="28"/>
-          <w:szCs w:val="28"/>
-        </w:rPr>
-        <w:t>2.4.2 Tangent Force</w:t>
+          <w:sz w:val="24"/>
+          <w:szCs w:val="24"/>
+          <w:u w:val="single"/>
+        </w:rPr>
+        <w:t>Tangent Force</w:t>
       </w:r>
     </w:p>
     <w:p>
@@ -4275,19 +4322,33 @@
           <w:rFonts w:ascii="Times New Roman" w:hAnsi="Times New Roman" w:cs="Times New Roman"/>
           <w:b/>
           <w:bCs/>
-          <w:sz w:val="28"/>
-          <w:szCs w:val="28"/>
+          <w:sz w:val="24"/>
+          <w:szCs w:val="24"/>
+          <w:u w:val="single"/>
         </w:rPr>
       </w:pPr>
-      <w:r>
-        <w:rPr>
-          <w:rFonts w:ascii="Times New Roman" w:hAnsi="Times New Roman" w:cs="Times New Roman" w:hint="eastAsia"/>
-          <w:b/>
-          <w:bCs/>
-          <w:sz w:val="28"/>
-          <w:szCs w:val="28"/>
-        </w:rPr>
-        <w:t>2.4.3 Theoretical Torque Applied to the Pinion</w:t>
+    </w:p>
+    <w:p>
+      <w:pPr>
+        <w:rPr>
+          <w:rFonts w:ascii="Times New Roman" w:hAnsi="Times New Roman" w:cs="Times New Roman"/>
+          <w:b/>
+          <w:bCs/>
+          <w:sz w:val="24"/>
+          <w:szCs w:val="24"/>
+          <w:u w:val="single"/>
+        </w:rPr>
+      </w:pPr>
+      <w:r>
+        <w:rPr>
+          <w:rFonts w:ascii="Times New Roman" w:hAnsi="Times New Roman" w:cs="Times New Roman" w:hint="eastAsia"/>
+          <w:b/>
+          <w:bCs/>
+          <w:sz w:val="24"/>
+          <w:szCs w:val="24"/>
+          <w:u w:val="single"/>
+        </w:rPr>
+        <w:t>Theoretical Torque Applied to the Pinion</w:t>
       </w:r>
     </w:p>
     <w:p>
@@ -4518,8 +4579,9 @@
           <w:rFonts w:ascii="Times New Roman" w:hAnsi="Times New Roman" w:cs="Times New Roman"/>
           <w:b/>
           <w:bCs/>
-          <w:sz w:val="28"/>
-          <w:szCs w:val="28"/>
+          <w:sz w:val="24"/>
+          <w:szCs w:val="24"/>
+          <w:u w:val="single"/>
         </w:rPr>
       </w:pPr>
       <w:r>
@@ -4527,18 +4589,20 @@
           <w:rFonts w:ascii="Times New Roman" w:hAnsi="Times New Roman" w:cs="Times New Roman" w:hint="eastAsia"/>
           <w:b/>
           <w:bCs/>
-          <w:sz w:val="28"/>
-          <w:szCs w:val="28"/>
-        </w:rPr>
-        <w:t xml:space="preserve">2.5 Spur-Gear </w:t>
-      </w:r>
-      <w:r>
-        <w:rPr>
-          <w:rFonts w:ascii="Times New Roman" w:hAnsi="Times New Roman" w:cs="Times New Roman"/>
-          <w:b/>
-          <w:bCs/>
-          <w:sz w:val="28"/>
-          <w:szCs w:val="28"/>
+          <w:sz w:val="24"/>
+          <w:szCs w:val="24"/>
+          <w:u w:val="single"/>
+        </w:rPr>
+        <w:t xml:space="preserve">Spur-Gear </w:t>
+      </w:r>
+      <w:r>
+        <w:rPr>
+          <w:rFonts w:ascii="Times New Roman" w:hAnsi="Times New Roman" w:cs="Times New Roman"/>
+          <w:b/>
+          <w:bCs/>
+          <w:sz w:val="24"/>
+          <w:szCs w:val="24"/>
+          <w:u w:val="single"/>
         </w:rPr>
         <w:t>Selection</w:t>
       </w:r>
@@ -4611,7 +4675,57 @@
           <w:sz w:val="24"/>
           <w:szCs w:val="24"/>
         </w:rPr>
-        <w:t>Table 2.5.1</w:t>
+        <w:t xml:space="preserve">Table </w:t>
+      </w:r>
+      <w:r>
+        <w:rPr>
+          <w:rFonts w:ascii="Times New Roman" w:hAnsi="Times New Roman" w:cs="Times New Roman" w:hint="eastAsia"/>
+          <w:b/>
+          <w:bCs/>
+          <w:sz w:val="24"/>
+          <w:szCs w:val="24"/>
+        </w:rPr>
+        <w:t>3</w:t>
+      </w:r>
+      <w:r>
+        <w:rPr>
+          <w:rFonts w:ascii="Times New Roman" w:hAnsi="Times New Roman" w:cs="Times New Roman" w:hint="eastAsia"/>
+          <w:b/>
+          <w:bCs/>
+          <w:sz w:val="24"/>
+          <w:szCs w:val="24"/>
+        </w:rPr>
+        <w:t>.</w:t>
+      </w:r>
+      <w:r>
+        <w:rPr>
+          <w:rFonts w:ascii="Times New Roman" w:hAnsi="Times New Roman" w:cs="Times New Roman" w:hint="eastAsia"/>
+          <w:b/>
+          <w:bCs/>
+          <w:sz w:val="24"/>
+          <w:szCs w:val="24"/>
+        </w:rPr>
+        <w:t>10</w:t>
+      </w:r>
+      <w:r>
+        <w:rPr>
+          <w:rFonts w:ascii="Times New Roman" w:hAnsi="Times New Roman" w:cs="Times New Roman" w:hint="eastAsia"/>
+          <w:b/>
+          <w:bCs/>
+          <w:sz w:val="24"/>
+          <w:szCs w:val="24"/>
+        </w:rPr>
+        <w:t>.1</w:t>
+      </w:r>
+      <w:r>
+        <w:rPr>
+          <w:rFonts w:ascii="Times New Roman" w:hAnsi="Times New Roman" w:cs="Times New Roman" w:hint="eastAsia"/>
+          <w:b/>
+          <w:bCs/>
+          <w:sz w:val="24"/>
+          <w:szCs w:val="24"/>
+        </w:rPr>
+        <w:t>:</w:t>
       </w:r>
       <w:r>
         <w:rPr>
@@ -5086,7 +5200,57 @@
           <w:sz w:val="24"/>
           <w:szCs w:val="24"/>
         </w:rPr>
-        <w:t>Figure 2.5.1</w:t>
+        <w:t xml:space="preserve">Figure </w:t>
+      </w:r>
+      <w:r>
+        <w:rPr>
+          <w:rFonts w:ascii="Times New Roman" w:hAnsi="Times New Roman" w:cs="Times New Roman" w:hint="eastAsia"/>
+          <w:b/>
+          <w:bCs/>
+          <w:sz w:val="24"/>
+          <w:szCs w:val="24"/>
+        </w:rPr>
+        <w:t>3</w:t>
+      </w:r>
+      <w:r>
+        <w:rPr>
+          <w:rFonts w:ascii="Times New Roman" w:hAnsi="Times New Roman" w:cs="Times New Roman" w:hint="eastAsia"/>
+          <w:b/>
+          <w:bCs/>
+          <w:sz w:val="24"/>
+          <w:szCs w:val="24"/>
+        </w:rPr>
+        <w:t>.</w:t>
+      </w:r>
+      <w:r>
+        <w:rPr>
+          <w:rFonts w:ascii="Times New Roman" w:hAnsi="Times New Roman" w:cs="Times New Roman" w:hint="eastAsia"/>
+          <w:b/>
+          <w:bCs/>
+          <w:sz w:val="24"/>
+          <w:szCs w:val="24"/>
+        </w:rPr>
+        <w:t>10</w:t>
+      </w:r>
+      <w:r>
+        <w:rPr>
+          <w:rFonts w:ascii="Times New Roman" w:hAnsi="Times New Roman" w:cs="Times New Roman" w:hint="eastAsia"/>
+          <w:b/>
+          <w:bCs/>
+          <w:sz w:val="24"/>
+          <w:szCs w:val="24"/>
+        </w:rPr>
+        <w:t>.</w:t>
+      </w:r>
+      <w:r>
+        <w:rPr>
+          <w:rFonts w:ascii="Times New Roman" w:hAnsi="Times New Roman" w:cs="Times New Roman" w:hint="eastAsia"/>
+          <w:b/>
+          <w:bCs/>
+          <w:sz w:val="24"/>
+          <w:szCs w:val="24"/>
+        </w:rPr>
+        <w:t>2:</w:t>
       </w:r>
       <w:r>
         <w:rPr>
@@ -5204,17 +5368,57 @@
           <w:sz w:val="24"/>
           <w:szCs w:val="24"/>
         </w:rPr>
-        <w:t>Figure 2.5.</w:t>
-      </w:r>
-      <w:r>
-        <w:rPr>
-          <w:rFonts w:ascii="Times New Roman" w:hAnsi="Times New Roman" w:cs="Times New Roman" w:hint="eastAsia"/>
-          <w:b/>
-          <w:bCs/>
-          <w:sz w:val="24"/>
-          <w:szCs w:val="24"/>
-        </w:rPr>
-        <w:t>2</w:t>
+        <w:t xml:space="preserve">Figure </w:t>
+      </w:r>
+      <w:r>
+        <w:rPr>
+          <w:rFonts w:ascii="Times New Roman" w:hAnsi="Times New Roman" w:cs="Times New Roman" w:hint="eastAsia"/>
+          <w:b/>
+          <w:bCs/>
+          <w:sz w:val="24"/>
+          <w:szCs w:val="24"/>
+        </w:rPr>
+        <w:t>3</w:t>
+      </w:r>
+      <w:r>
+        <w:rPr>
+          <w:rFonts w:ascii="Times New Roman" w:hAnsi="Times New Roman" w:cs="Times New Roman" w:hint="eastAsia"/>
+          <w:b/>
+          <w:bCs/>
+          <w:sz w:val="24"/>
+          <w:szCs w:val="24"/>
+        </w:rPr>
+        <w:t>.</w:t>
+      </w:r>
+      <w:r>
+        <w:rPr>
+          <w:rFonts w:ascii="Times New Roman" w:hAnsi="Times New Roman" w:cs="Times New Roman" w:hint="eastAsia"/>
+          <w:b/>
+          <w:bCs/>
+          <w:sz w:val="24"/>
+          <w:szCs w:val="24"/>
+        </w:rPr>
+        <w:t>10</w:t>
+      </w:r>
+      <w:r>
+        <w:rPr>
+          <w:rFonts w:ascii="Times New Roman" w:hAnsi="Times New Roman" w:cs="Times New Roman" w:hint="eastAsia"/>
+          <w:b/>
+          <w:bCs/>
+          <w:sz w:val="24"/>
+          <w:szCs w:val="24"/>
+        </w:rPr>
+        <w:t>.</w:t>
+      </w:r>
+      <w:r>
+        <w:rPr>
+          <w:rFonts w:ascii="Times New Roman" w:hAnsi="Times New Roman" w:cs="Times New Roman" w:hint="eastAsia"/>
+          <w:b/>
+          <w:bCs/>
+          <w:sz w:val="24"/>
+          <w:szCs w:val="24"/>
+        </w:rPr>
+        <w:t>3:</w:t>
       </w:r>
       <w:r>
         <w:rPr>
@@ -5242,8 +5446,9 @@
           <w:rFonts w:ascii="Times New Roman" w:hAnsi="Times New Roman" w:cs="Times New Roman"/>
           <w:b/>
           <w:bCs/>
-          <w:sz w:val="28"/>
-          <w:szCs w:val="28"/>
+          <w:sz w:val="24"/>
+          <w:szCs w:val="24"/>
+          <w:u w:val="single"/>
         </w:rPr>
       </w:pPr>
       <w:r>
@@ -5251,30 +5456,11 @@
           <w:rFonts w:ascii="Times New Roman" w:hAnsi="Times New Roman" w:cs="Times New Roman" w:hint="eastAsia"/>
           <w:b/>
           <w:bCs/>
-          <w:sz w:val="28"/>
-          <w:szCs w:val="28"/>
-        </w:rPr>
-        <w:t>2.</w:t>
-      </w:r>
-      <w:r>
-        <w:rPr>
-          <w:rFonts w:ascii="Times New Roman" w:hAnsi="Times New Roman" w:cs="Times New Roman" w:hint="eastAsia"/>
-          <w:b/>
-          <w:bCs/>
-          <w:sz w:val="28"/>
-          <w:szCs w:val="28"/>
-        </w:rPr>
-        <w:t>6</w:t>
-      </w:r>
-      <w:r>
-        <w:rPr>
-          <w:rFonts w:ascii="Times New Roman" w:hAnsi="Times New Roman" w:cs="Times New Roman" w:hint="eastAsia"/>
-          <w:b/>
-          <w:bCs/>
-          <w:sz w:val="28"/>
-          <w:szCs w:val="28"/>
-        </w:rPr>
-        <w:t xml:space="preserve"> Examine the Failure of Gearset</w:t>
+          <w:sz w:val="24"/>
+          <w:szCs w:val="24"/>
+          <w:u w:val="single"/>
+        </w:rPr>
+        <w:t>Examine the Failure of Gearset</w:t>
       </w:r>
     </w:p>
     <w:p>
@@ -5634,7 +5820,27 @@
           <w:sz w:val="24"/>
           <w:szCs w:val="24"/>
         </w:rPr>
-        <w:t>We successfully choose a desired gear, which is GEAKB2.0-15-20-A-12N!</w:t>
+        <w:t xml:space="preserve">We successfully </w:t>
+      </w:r>
+      <w:r>
+        <w:rPr>
+          <w:rFonts w:ascii="Times New Roman" w:hAnsi="Times New Roman" w:cs="Times New Roman"/>
+          <w:b/>
+          <w:bCs/>
+          <w:sz w:val="24"/>
+          <w:szCs w:val="24"/>
+        </w:rPr>
+        <w:t>chose</w:t>
+      </w:r>
+      <w:r>
+        <w:rPr>
+          <w:rFonts w:ascii="Times New Roman" w:hAnsi="Times New Roman" w:cs="Times New Roman" w:hint="eastAsia"/>
+          <w:b/>
+          <w:bCs/>
+          <w:sz w:val="24"/>
+          <w:szCs w:val="24"/>
+        </w:rPr>
+        <w:t xml:space="preserve"> a desired gear, which is GEAKB2.0-15-20-A-12N!</w:t>
       </w:r>
     </w:p>
     <w:p>
@@ -5716,7 +5922,17 @@
           <w:sz w:val="24"/>
           <w:szCs w:val="24"/>
         </w:rPr>
-        <w:t>Figure 2.6.1</w:t>
+        <w:t xml:space="preserve">Figure </w:t>
+      </w:r>
+      <w:r>
+        <w:rPr>
+          <w:rFonts w:ascii="Times New Roman" w:hAnsi="Times New Roman" w:cs="Times New Roman" w:hint="eastAsia"/>
+          <w:b/>
+          <w:bCs/>
+          <w:sz w:val="24"/>
+          <w:szCs w:val="24"/>
+        </w:rPr>
+        <w:t>3.10.4:</w:t>
       </w:r>
       <w:r>
         <w:rPr>

</xml_diff>